<commit_message>
finished the rough draft, still needs to be proof read
</commit_message>
<xml_diff>
--- a/Basic Info.docx
+++ b/Basic Info.docx
@@ -1,25 +1,55 @@
 
 <file path=word/document.xml><?xml version="1.0" encoding="utf-8"?>
-<w:document xmlns:wpc="http://schemas.microsoft.com/office/word/2010/wordprocessingCanvas" xmlns:cx="http://schemas.microsoft.com/office/drawing/2014/chartex" xmlns:cx1="http://schemas.microsoft.com/office/drawing/2015/9/8/chartex" xmlns:cx2="http://schemas.microsoft.com/office/drawing/2015/10/21/chartex" xmlns:mc="http://schemas.openxmlformats.org/markup-compatibility/2006" xmlns:o="urn:schemas-microsoft-com:office:office" xmlns:r="http://schemas.openxmlformats.org/officeDocument/2006/relationships" xmlns:m="http://schemas.openxmlformats.org/officeDocument/2006/math" xmlns:v="urn:schemas-microsoft-com:vml" xmlns:wp14="http://schemas.microsoft.com/office/word/2010/wordprocessingDrawing" xmlns:wp="http://schemas.openxmlformats.org/drawingml/2006/wordprocessingDrawing" xmlns:w10="urn:schemas-microsoft-com:office:word" xmlns:w="http://schemas.openxmlformats.org/wordprocessingml/2006/main" xmlns:w14="http://schemas.microsoft.com/office/word/2010/wordml" xmlns:w15="http://schemas.microsoft.com/office/word/2012/wordml" xmlns:w16se="http://schemas.microsoft.com/office/word/2015/wordml/symex" xmlns:wpg="http://schemas.microsoft.com/office/word/2010/wordprocessingGroup" xmlns:wpi="http://schemas.microsoft.com/office/word/2010/wordprocessingInk" xmlns:wne="http://schemas.microsoft.com/office/word/2006/wordml" xmlns:wps="http://schemas.microsoft.com/office/word/2010/wordprocessingShape" mc:Ignorable="w14 w15 w16se wp14">
+<w:document xmlns:wpc="http://schemas.microsoft.com/office/word/2010/wordprocessingCanvas" xmlns:mo="http://schemas.microsoft.com/office/mac/office/2008/main" xmlns:mc="http://schemas.openxmlformats.org/markup-compatibility/2006" xmlns:mv="urn:schemas-microsoft-com:mac:vml" xmlns:o="urn:schemas-microsoft-com:office:office" xmlns:r="http://schemas.openxmlformats.org/officeDocument/2006/relationships" xmlns:m="http://schemas.openxmlformats.org/officeDocument/2006/math" xmlns:v="urn:schemas-microsoft-com:vml" xmlns:wp14="http://schemas.microsoft.com/office/word/2010/wordprocessingDrawing" xmlns:wp="http://schemas.openxmlformats.org/drawingml/2006/wordprocessingDrawing" xmlns:w10="urn:schemas-microsoft-com:office:word" xmlns:w="http://schemas.openxmlformats.org/wordprocessingml/2006/main" xmlns:w14="http://schemas.microsoft.com/office/word/2010/wordml" xmlns:w15="http://schemas.microsoft.com/office/word/2012/wordml" xmlns:wpg="http://schemas.microsoft.com/office/word/2010/wordprocessingGroup" xmlns:wpi="http://schemas.microsoft.com/office/word/2010/wordprocessingInk" xmlns:wne="http://schemas.microsoft.com/office/word/2006/wordml" xmlns:wps="http://schemas.microsoft.com/office/word/2010/wordprocessingShape" mc:Ignorable="w14 w15 wp14">
   <w:body>
     <w:p>
       <w:pPr>
-        <w:numPr>
-          <w:ilvl w:val="0"/>
-          <w:numId w:val="1"/>
-        </w:numPr>
-        <w:spacing w:before="100" w:beforeAutospacing="1" w:after="100" w:afterAutospacing="1" w:line="240" w:lineRule="auto"/>
-        <w:rPr>
-          <w:rFonts w:ascii="Times New Roman" w:eastAsia="Times New Roman" w:hAnsi="Times New Roman" w:cs="Times New Roman"/>
-          <w:sz w:val="24"/>
-          <w:szCs w:val="24"/>
-        </w:rPr>
-      </w:pPr>
-      <w:r>
+        <w:spacing w:before="100" w:beforeAutospacing="1" w:after="100" w:afterAutospacing="1" w:line="240" w:lineRule="auto"/>
+        <w:jc w:val="center"/>
         <w:rPr>
           <w:rFonts w:ascii="Times New Roman" w:eastAsia="Times New Roman" w:hAnsi="Times New Roman" w:cs="Times New Roman"/>
           <w:b/>
           <w:bCs/>
+          <w:sz w:val="36"/>
+          <w:szCs w:val="24"/>
+        </w:rPr>
+      </w:pPr>
+      <w:r>
+        <w:rPr>
+          <w:rFonts w:ascii="Times New Roman" w:eastAsia="Times New Roman" w:hAnsi="Times New Roman" w:cs="Times New Roman"/>
+          <w:b/>
+          <w:bCs/>
+          <w:sz w:val="36"/>
+          <w:szCs w:val="24"/>
+        </w:rPr>
+        <w:t>Project Proposal</w:t>
+      </w:r>
+      <w:r>
+        <w:rPr>
+          <w:rFonts w:ascii="Times New Roman" w:eastAsia="Times New Roman" w:hAnsi="Times New Roman" w:cs="Times New Roman"/>
+          <w:b/>
+          <w:bCs/>
+          <w:sz w:val="36"/>
+          <w:szCs w:val="24"/>
+        </w:rPr>
+        <w:t xml:space="preserve"> - Visualization</w:t>
+      </w:r>
+    </w:p>
+    <w:p>
+      <w:pPr>
+        <w:spacing w:before="100" w:beforeAutospacing="1" w:after="100" w:afterAutospacing="1" w:line="240" w:lineRule="auto"/>
+        <w:ind w:left="720"/>
+        <w:rPr>
+          <w:rFonts w:ascii="Times New Roman" w:eastAsia="Times New Roman" w:hAnsi="Times New Roman" w:cs="Times New Roman"/>
+          <w:sz w:val="24"/>
+          <w:szCs w:val="24"/>
+        </w:rPr>
+      </w:pPr>
+      <w:r>
+        <w:rPr>
+          <w:rFonts w:ascii="Times New Roman" w:eastAsia="Times New Roman" w:hAnsi="Times New Roman" w:cs="Times New Roman"/>
+          <w:b/>
+          <w:bCs/>
           <w:sz w:val="24"/>
           <w:szCs w:val="24"/>
         </w:rPr>
@@ -31,13 +61,13 @@
           <w:sz w:val="24"/>
           <w:szCs w:val="24"/>
         </w:rPr>
-        <w:t xml:space="preserve"> The project title, your names, e-mail addresses, UIDs, a link to the project repository.</w:t>
-      </w:r>
-    </w:p>
-    <w:p>
-      <w:pPr>
-        <w:spacing w:before="100" w:beforeAutospacing="1" w:after="100" w:afterAutospacing="1" w:line="240" w:lineRule="auto"/>
-        <w:ind w:left="720"/>
+        <w:t xml:space="preserve"> </w:t>
+      </w:r>
+    </w:p>
+    <w:p>
+      <w:pPr>
+        <w:spacing w:before="100" w:beforeAutospacing="1" w:after="100" w:afterAutospacing="1" w:line="240" w:lineRule="auto"/>
+        <w:ind w:left="1440"/>
         <w:rPr>
           <w:rFonts w:ascii="Times New Roman" w:eastAsia="Times New Roman" w:hAnsi="Times New Roman" w:cs="Times New Roman"/>
           <w:sz w:val="24"/>
@@ -109,33 +139,22 @@
     <w:p>
       <w:pPr>
         <w:spacing w:before="100" w:beforeAutospacing="1" w:after="100" w:afterAutospacing="1" w:line="240" w:lineRule="auto"/>
-        <w:ind w:left="1440" w:firstLine="720"/>
-        <w:rPr>
-          <w:rFonts w:ascii="Times New Roman" w:eastAsia="Times New Roman" w:hAnsi="Times New Roman" w:cs="Times New Roman"/>
-          <w:sz w:val="24"/>
-          <w:szCs w:val="24"/>
-        </w:rPr>
-      </w:pPr>
-      <w:r>
-        <w:rPr>
-          <w:rFonts w:ascii="Times New Roman" w:eastAsia="Times New Roman" w:hAnsi="Times New Roman" w:cs="Times New Roman"/>
-          <w:b/>
-          <w:sz w:val="24"/>
-          <w:szCs w:val="24"/>
-        </w:rPr>
-        <w:t xml:space="preserve">Matt </w:t>
-      </w:r>
-      <w:proofErr w:type="spellStart"/>
-      <w:r>
-        <w:rPr>
-          <w:rFonts w:ascii="Times New Roman" w:eastAsia="Times New Roman" w:hAnsi="Times New Roman" w:cs="Times New Roman"/>
-          <w:b/>
-          <w:sz w:val="24"/>
-          <w:szCs w:val="24"/>
-        </w:rPr>
-        <w:t>Wilden</w:t>
-      </w:r>
-      <w:proofErr w:type="spellEnd"/>
+        <w:ind w:left="2160" w:firstLine="720"/>
+        <w:rPr>
+          <w:rFonts w:ascii="Times New Roman" w:eastAsia="Times New Roman" w:hAnsi="Times New Roman" w:cs="Times New Roman"/>
+          <w:sz w:val="24"/>
+          <w:szCs w:val="24"/>
+        </w:rPr>
+      </w:pPr>
+      <w:r>
+        <w:rPr>
+          <w:rFonts w:ascii="Times New Roman" w:eastAsia="Times New Roman" w:hAnsi="Times New Roman" w:cs="Times New Roman"/>
+          <w:b/>
+          <w:sz w:val="24"/>
+          <w:szCs w:val="24"/>
+        </w:rPr>
+        <w:t>Matt Wilden</w:t>
+      </w:r>
       <w:r>
         <w:rPr>
           <w:rFonts w:ascii="Times New Roman" w:eastAsia="Times New Roman" w:hAnsi="Times New Roman" w:cs="Times New Roman"/>
@@ -148,7 +167,7 @@
     <w:p>
       <w:pPr>
         <w:spacing w:before="100" w:beforeAutospacing="1" w:after="100" w:afterAutospacing="1" w:line="240" w:lineRule="auto"/>
-        <w:ind w:left="1440" w:firstLine="720"/>
+        <w:ind w:left="2160" w:firstLine="720"/>
         <w:rPr>
           <w:rFonts w:ascii="Times New Roman" w:eastAsia="Times New Roman" w:hAnsi="Times New Roman" w:cs="Times New Roman"/>
           <w:sz w:val="24"/>
@@ -184,7 +203,7 @@
     <w:p>
       <w:pPr>
         <w:spacing w:before="100" w:beforeAutospacing="1" w:after="100" w:afterAutospacing="1" w:line="240" w:lineRule="auto"/>
-        <w:ind w:left="720"/>
+        <w:ind w:left="1440"/>
         <w:rPr>
           <w:rFonts w:ascii="Times New Roman" w:eastAsia="Times New Roman" w:hAnsi="Times New Roman" w:cs="Times New Roman"/>
           <w:sz w:val="24"/>
@@ -238,11 +257,8 @@
     </w:p>
     <w:p>
       <w:pPr>
-        <w:numPr>
-          <w:ilvl w:val="0"/>
-          <w:numId w:val="1"/>
-        </w:numPr>
-        <w:spacing w:before="100" w:beforeAutospacing="1" w:after="100" w:afterAutospacing="1" w:line="240" w:lineRule="auto"/>
+        <w:spacing w:before="100" w:beforeAutospacing="1" w:after="100" w:afterAutospacing="1" w:line="240" w:lineRule="auto"/>
+        <w:ind w:left="720"/>
         <w:rPr>
           <w:rFonts w:ascii="Times New Roman" w:eastAsia="Times New Roman" w:hAnsi="Times New Roman" w:cs="Times New Roman"/>
           <w:sz w:val="24"/>
@@ -265,7 +281,119 @@
           <w:sz w:val="24"/>
           <w:szCs w:val="24"/>
         </w:rPr>
-        <w:t xml:space="preserve"> Discuss your motivations and reasons for choosing this project, especially any background or research interests that may have influenced your decision.</w:t>
+        <w:t xml:space="preserve"> </w:t>
+      </w:r>
+    </w:p>
+    <w:p>
+      <w:pPr>
+        <w:spacing w:before="100" w:beforeAutospacing="1" w:after="100" w:afterAutospacing="1" w:line="240" w:lineRule="auto"/>
+        <w:ind w:left="1440"/>
+        <w:rPr>
+          <w:rFonts w:ascii="Times New Roman" w:eastAsia="Times New Roman" w:hAnsi="Times New Roman" w:cs="Times New Roman"/>
+          <w:sz w:val="24"/>
+          <w:szCs w:val="24"/>
+        </w:rPr>
+      </w:pPr>
+      <w:r>
+        <w:rPr>
+          <w:rFonts w:ascii="Times New Roman" w:eastAsia="Times New Roman" w:hAnsi="Times New Roman" w:cs="Times New Roman"/>
+          <w:i/>
+          <w:sz w:val="24"/>
+          <w:szCs w:val="24"/>
+        </w:rPr>
+        <w:t>Background</w:t>
+      </w:r>
+      <w:r>
+        <w:rPr>
+          <w:rFonts w:ascii="Times New Roman" w:eastAsia="Times New Roman" w:hAnsi="Times New Roman" w:cs="Times New Roman"/>
+          <w:sz w:val="24"/>
+          <w:szCs w:val="24"/>
+        </w:rPr>
+        <w:t xml:space="preserve">: </w:t>
+      </w:r>
+      <w:r>
+        <w:rPr>
+          <w:rFonts w:ascii="Times New Roman" w:eastAsia="Times New Roman" w:hAnsi="Times New Roman" w:cs="Times New Roman"/>
+          <w:sz w:val="24"/>
+          <w:szCs w:val="24"/>
+        </w:rPr>
+        <w:t>Computer science students who want to live on the earth a few more years.</w:t>
+      </w:r>
+    </w:p>
+    <w:p>
+      <w:pPr>
+        <w:spacing w:before="100" w:beforeAutospacing="1" w:after="100" w:afterAutospacing="1" w:line="240" w:lineRule="auto"/>
+        <w:ind w:left="1440"/>
+        <w:rPr>
+          <w:rFonts w:ascii="Times New Roman" w:eastAsia="Times New Roman" w:hAnsi="Times New Roman" w:cs="Times New Roman"/>
+          <w:sz w:val="24"/>
+          <w:szCs w:val="24"/>
+        </w:rPr>
+      </w:pPr>
+      <w:r>
+        <w:rPr>
+          <w:rFonts w:ascii="Times New Roman" w:eastAsia="Times New Roman" w:hAnsi="Times New Roman" w:cs="Times New Roman"/>
+          <w:i/>
+          <w:sz w:val="24"/>
+          <w:szCs w:val="24"/>
+        </w:rPr>
+        <w:t>Motivation</w:t>
+      </w:r>
+      <w:r>
+        <w:rPr>
+          <w:rFonts w:ascii="Times New Roman" w:eastAsia="Times New Roman" w:hAnsi="Times New Roman" w:cs="Times New Roman"/>
+          <w:sz w:val="24"/>
+          <w:szCs w:val="24"/>
+        </w:rPr>
+        <w:t>:</w:t>
+      </w:r>
+      <w:r>
+        <w:rPr>
+          <w:rFonts w:ascii="Times New Roman" w:eastAsia="Times New Roman" w:hAnsi="Times New Roman" w:cs="Times New Roman"/>
+          <w:sz w:val="24"/>
+          <w:szCs w:val="24"/>
+        </w:rPr>
+        <w:t xml:space="preserve"> </w:t>
+      </w:r>
+      <w:r>
+        <w:rPr>
+          <w:rFonts w:ascii="Times New Roman" w:eastAsia="Times New Roman" w:hAnsi="Times New Roman" w:cs="Times New Roman"/>
+          <w:sz w:val="24"/>
+          <w:szCs w:val="24"/>
+        </w:rPr>
+        <w:t xml:space="preserve"> </w:t>
+      </w:r>
+      <w:r>
+        <w:rPr>
+          <w:rFonts w:ascii="Times New Roman" w:eastAsia="Times New Roman" w:hAnsi="Times New Roman" w:cs="Times New Roman"/>
+          <w:sz w:val="24"/>
+          <w:szCs w:val="24"/>
+        </w:rPr>
+        <w:t>We were interested to see how socioeconomic properties of nations, such as population, GDP, policies, etc…</w:t>
+      </w:r>
+      <w:r>
+        <w:rPr>
+          <w:rFonts w:ascii="Times New Roman" w:eastAsia="Times New Roman" w:hAnsi="Times New Roman" w:cs="Times New Roman"/>
+          <w:sz w:val="24"/>
+          <w:szCs w:val="24"/>
+        </w:rPr>
+        <w:t xml:space="preserve"> correlate</w:t>
+      </w:r>
+      <w:r>
+        <w:rPr>
+          <w:rFonts w:ascii="Times New Roman" w:eastAsia="Times New Roman" w:hAnsi="Times New Roman" w:cs="Times New Roman"/>
+          <w:sz w:val="24"/>
+          <w:szCs w:val="24"/>
+        </w:rPr>
+        <w:t xml:space="preserve"> to climate change. Further, we wanted to see if these correlations </w:t>
+      </w:r>
+      <w:r>
+        <w:rPr>
+          <w:rFonts w:ascii="Times New Roman" w:eastAsia="Times New Roman" w:hAnsi="Times New Roman" w:cs="Times New Roman"/>
+          <w:sz w:val="24"/>
+          <w:szCs w:val="24"/>
+        </w:rPr>
+        <w:t>could show how different nations contribute to climate change.</w:t>
       </w:r>
     </w:p>
     <w:p>
@@ -281,87 +409,12 @@
       <w:r>
         <w:rPr>
           <w:rFonts w:ascii="Times New Roman" w:eastAsia="Times New Roman" w:hAnsi="Times New Roman" w:cs="Times New Roman"/>
-          <w:i/>
-          <w:sz w:val="24"/>
-          <w:szCs w:val="24"/>
-        </w:rPr>
-        <w:t>Background</w:t>
-      </w:r>
-      <w:r>
-        <w:rPr>
-          <w:rFonts w:ascii="Times New Roman" w:eastAsia="Times New Roman" w:hAnsi="Times New Roman" w:cs="Times New Roman"/>
-          <w:sz w:val="24"/>
-          <w:szCs w:val="24"/>
-        </w:rPr>
-        <w:t>: We care about the earth.</w:t>
-      </w:r>
-    </w:p>
-    <w:p>
-      <w:pPr>
-        <w:spacing w:before="100" w:beforeAutospacing="1" w:after="100" w:afterAutospacing="1" w:line="240" w:lineRule="auto"/>
-        <w:ind w:left="720"/>
-        <w:rPr>
-          <w:rFonts w:ascii="Times New Roman" w:eastAsia="Times New Roman" w:hAnsi="Times New Roman" w:cs="Times New Roman"/>
-          <w:sz w:val="24"/>
-          <w:szCs w:val="24"/>
-        </w:rPr>
-      </w:pPr>
-      <w:r>
-        <w:rPr>
-          <w:rFonts w:ascii="Times New Roman" w:eastAsia="Times New Roman" w:hAnsi="Times New Roman" w:cs="Times New Roman"/>
-          <w:i/>
-          <w:sz w:val="24"/>
-          <w:szCs w:val="24"/>
-        </w:rPr>
-        <w:t>Motivation</w:t>
-      </w:r>
-      <w:r>
-        <w:rPr>
-          <w:rFonts w:ascii="Times New Roman" w:eastAsia="Times New Roman" w:hAnsi="Times New Roman" w:cs="Times New Roman"/>
-          <w:sz w:val="24"/>
-          <w:szCs w:val="24"/>
-        </w:rPr>
-        <w:t>:</w:t>
-      </w:r>
-      <w:r>
-        <w:rPr>
-          <w:rFonts w:ascii="Times New Roman" w:eastAsia="Times New Roman" w:hAnsi="Times New Roman" w:cs="Times New Roman"/>
-          <w:sz w:val="24"/>
-          <w:szCs w:val="24"/>
-        </w:rPr>
-        <w:t xml:space="preserve"> Want to show what variable of climate change exist and how each country contributes.</w:t>
-      </w:r>
-    </w:p>
-    <w:p>
-      <w:pPr>
-        <w:numPr>
-          <w:ilvl w:val="0"/>
-          <w:numId w:val="1"/>
-        </w:numPr>
-        <w:spacing w:before="100" w:beforeAutospacing="1" w:after="100" w:afterAutospacing="1" w:line="240" w:lineRule="auto"/>
-        <w:rPr>
-          <w:rFonts w:ascii="Times New Roman" w:eastAsia="Times New Roman" w:hAnsi="Times New Roman" w:cs="Times New Roman"/>
-          <w:sz w:val="24"/>
-          <w:szCs w:val="24"/>
-        </w:rPr>
-      </w:pPr>
-      <w:r>
-        <w:rPr>
-          <w:rFonts w:ascii="Times New Roman" w:eastAsia="Times New Roman" w:hAnsi="Times New Roman" w:cs="Times New Roman"/>
           <w:b/>
           <w:bCs/>
           <w:sz w:val="24"/>
           <w:szCs w:val="24"/>
         </w:rPr>
         <w:t>Project Objectives.</w:t>
-      </w:r>
-      <w:r>
-        <w:rPr>
-          <w:rFonts w:ascii="Times New Roman" w:eastAsia="Times New Roman" w:hAnsi="Times New Roman" w:cs="Times New Roman"/>
-          <w:sz w:val="24"/>
-          <w:szCs w:val="24"/>
-        </w:rPr>
-        <w:t xml:space="preserve"> Provide the primary questions you are trying to answer with your visualization. What would you like to learn and accomplish? List the benefits.</w:t>
       </w:r>
     </w:p>
     <w:p>
@@ -569,15 +622,7 @@
           <w:sz w:val="24"/>
           <w:szCs w:val="24"/>
         </w:rPr>
-        <w:t>Data.</w:t>
-      </w:r>
-      <w:r>
-        <w:rPr>
-          <w:rFonts w:ascii="Times New Roman" w:eastAsia="Times New Roman" w:hAnsi="Times New Roman" w:cs="Times New Roman"/>
-          <w:sz w:val="24"/>
-          <w:szCs w:val="24"/>
-        </w:rPr>
-        <w:t xml:space="preserve"> From where and how are you collecting your data? If appropriate, provide a link to your data sources.</w:t>
+        <w:t>Data</w:t>
       </w:r>
     </w:p>
     <w:p>
@@ -656,7 +701,7 @@
           <w:szCs w:val="24"/>
         </w:rPr>
       </w:pPr>
-      <w:hyperlink r:id="rId8" w:history="1">
+      <w:hyperlink r:id="rId8" w:anchor="Annual_carbon_dioxide_emissions_.5Btonnes.5D_per_capita" w:history="1">
         <w:r>
           <w:rPr>
             <w:rStyle w:val="Hyperlink"/>
@@ -902,13 +947,177 @@
     </w:p>
     <w:p>
       <w:pPr>
-        <w:spacing w:before="100" w:beforeAutospacing="1" w:after="100" w:afterAutospacing="1" w:line="240" w:lineRule="auto"/>
-        <w:rPr>
-          <w:rFonts w:ascii="Times New Roman" w:eastAsia="Times New Roman" w:hAnsi="Times New Roman" w:cs="Times New Roman"/>
-          <w:sz w:val="24"/>
-          <w:szCs w:val="24"/>
-        </w:rPr>
-      </w:pPr>
+        <w:pStyle w:val="ListParagraph"/>
+        <w:numPr>
+          <w:ilvl w:val="1"/>
+          <w:numId w:val="1"/>
+        </w:numPr>
+        <w:spacing w:before="100" w:beforeAutospacing="1" w:after="100" w:afterAutospacing="1" w:line="240" w:lineRule="auto"/>
+        <w:rPr>
+          <w:rFonts w:ascii="Times New Roman" w:eastAsia="Times New Roman" w:hAnsi="Times New Roman" w:cs="Times New Roman"/>
+          <w:b/>
+          <w:bCs/>
+          <w:sz w:val="24"/>
+          <w:szCs w:val="24"/>
+        </w:rPr>
+      </w:pPr>
+      <w:hyperlink r:id="rId15" w:history="1">
+        <w:r>
+          <w:rPr>
+            <w:rStyle w:val="Hyperlink"/>
+            <w:rFonts w:ascii="Times New Roman" w:eastAsia="Times New Roman" w:hAnsi="Times New Roman" w:cs="Times New Roman"/>
+            <w:b/>
+            <w:bCs/>
+            <w:sz w:val="24"/>
+            <w:szCs w:val="24"/>
+          </w:rPr>
+          <w:t>http://cait.wri.org</w:t>
+        </w:r>
+      </w:hyperlink>
+    </w:p>
+    <w:p>
+      <w:pPr>
+        <w:pStyle w:val="ListParagraph"/>
+        <w:numPr>
+          <w:ilvl w:val="1"/>
+          <w:numId w:val="1"/>
+        </w:numPr>
+        <w:spacing w:before="100" w:beforeAutospacing="1" w:after="100" w:afterAutospacing="1" w:line="240" w:lineRule="auto"/>
+        <w:rPr>
+          <w:rFonts w:ascii="Times New Roman" w:eastAsia="Times New Roman" w:hAnsi="Times New Roman" w:cs="Times New Roman"/>
+          <w:b/>
+          <w:bCs/>
+          <w:sz w:val="24"/>
+          <w:szCs w:val="24"/>
+        </w:rPr>
+      </w:pPr>
+      <w:r>
+        <w:rPr>
+          <w:rFonts w:ascii="Times New Roman" w:eastAsia="Times New Roman" w:hAnsi="Times New Roman" w:cs="Times New Roman"/>
+          <w:b/>
+          <w:bCs/>
+          <w:sz w:val="24"/>
+          <w:szCs w:val="24"/>
+        </w:rPr>
+        <w:t>http://data.worldbank.org</w:t>
+      </w:r>
+    </w:p>
+    <w:p>
+      <w:pPr>
+        <w:spacing w:before="100" w:beforeAutospacing="1" w:after="100" w:afterAutospacing="1" w:line="240" w:lineRule="auto"/>
+        <w:ind w:left="720"/>
+        <w:rPr>
+          <w:rFonts w:ascii="Times New Roman" w:eastAsia="Times New Roman" w:hAnsi="Times New Roman" w:cs="Times New Roman"/>
+          <w:sz w:val="24"/>
+          <w:szCs w:val="24"/>
+        </w:rPr>
+      </w:pPr>
+      <w:r>
+        <w:rPr>
+          <w:rFonts w:ascii="Times New Roman" w:eastAsia="Times New Roman" w:hAnsi="Times New Roman" w:cs="Times New Roman"/>
+          <w:b/>
+          <w:bCs/>
+          <w:sz w:val="24"/>
+          <w:szCs w:val="24"/>
+        </w:rPr>
+        <w:lastRenderedPageBreak/>
+        <w:t>Data Processing.</w:t>
+      </w:r>
+      <w:r>
+        <w:rPr>
+          <w:rFonts w:ascii="Times New Roman" w:eastAsia="Times New Roman" w:hAnsi="Times New Roman" w:cs="Times New Roman"/>
+          <w:sz w:val="24"/>
+          <w:szCs w:val="24"/>
+        </w:rPr>
+        <w:t xml:space="preserve"> </w:t>
+      </w:r>
+    </w:p>
+    <w:p>
+      <w:pPr>
+        <w:spacing w:before="100" w:beforeAutospacing="1" w:after="100" w:afterAutospacing="1" w:line="240" w:lineRule="auto"/>
+        <w:ind w:left="1440"/>
+        <w:rPr>
+          <w:rFonts w:ascii="Times New Roman" w:eastAsia="Times New Roman" w:hAnsi="Times New Roman" w:cs="Times New Roman"/>
+          <w:sz w:val="24"/>
+          <w:szCs w:val="24"/>
+        </w:rPr>
+      </w:pPr>
+      <w:r>
+        <w:rPr>
+          <w:rFonts w:ascii="Times New Roman" w:eastAsia="Times New Roman" w:hAnsi="Times New Roman" w:cs="Times New Roman"/>
+          <w:i/>
+          <w:sz w:val="24"/>
+          <w:szCs w:val="24"/>
+          <w:u w:val="single"/>
+        </w:rPr>
+        <w:t>Cleanup</w:t>
+      </w:r>
+      <w:r>
+        <w:rPr>
+          <w:rFonts w:ascii="Times New Roman" w:eastAsia="Times New Roman" w:hAnsi="Times New Roman" w:cs="Times New Roman"/>
+          <w:sz w:val="24"/>
+          <w:szCs w:val="24"/>
+        </w:rPr>
+        <w:t xml:space="preserve">: The data we are pulling from will be clean however we expect to do a substantial amount of data manipulation for inter connectivity between visualizations. </w:t>
+      </w:r>
+    </w:p>
+    <w:p>
+      <w:pPr>
+        <w:spacing w:before="100" w:beforeAutospacing="1" w:after="100" w:afterAutospacing="1" w:line="240" w:lineRule="auto"/>
+        <w:ind w:left="1440"/>
+        <w:rPr>
+          <w:rFonts w:ascii="Times New Roman" w:eastAsia="Times New Roman" w:hAnsi="Times New Roman" w:cs="Times New Roman"/>
+          <w:sz w:val="24"/>
+          <w:szCs w:val="24"/>
+        </w:rPr>
+      </w:pPr>
+      <w:r>
+        <w:rPr>
+          <w:rFonts w:ascii="Times New Roman" w:eastAsia="Times New Roman" w:hAnsi="Times New Roman" w:cs="Times New Roman"/>
+          <w:i/>
+          <w:sz w:val="24"/>
+          <w:szCs w:val="24"/>
+          <w:u w:val="single"/>
+        </w:rPr>
+        <w:t>Quantities</w:t>
+      </w:r>
+      <w:r>
+        <w:rPr>
+          <w:rFonts w:ascii="Times New Roman" w:eastAsia="Times New Roman" w:hAnsi="Times New Roman" w:cs="Times New Roman"/>
+          <w:sz w:val="24"/>
+          <w:szCs w:val="24"/>
+        </w:rPr>
+        <w:t>: Search usage, standard country data (pop., size, etc..), Emissions by country and year, economics by country and year.</w:t>
+      </w:r>
+    </w:p>
+    <w:p>
+      <w:pPr>
+        <w:spacing w:before="100" w:beforeAutospacing="1" w:after="100" w:afterAutospacing="1" w:line="240" w:lineRule="auto"/>
+        <w:ind w:left="1440"/>
+        <w:rPr>
+          <w:rFonts w:ascii="Times New Roman" w:eastAsia="Times New Roman" w:hAnsi="Times New Roman" w:cs="Times New Roman"/>
+          <w:sz w:val="24"/>
+          <w:szCs w:val="24"/>
+        </w:rPr>
+      </w:pPr>
+      <w:r>
+        <w:rPr>
+          <w:rFonts w:ascii="Times New Roman" w:eastAsia="Times New Roman" w:hAnsi="Times New Roman" w:cs="Times New Roman"/>
+          <w:i/>
+          <w:sz w:val="24"/>
+          <w:szCs w:val="24"/>
+          <w:u w:val="single"/>
+        </w:rPr>
+        <w:t>Implementation</w:t>
+      </w:r>
+      <w:r>
+        <w:rPr>
+          <w:rFonts w:ascii="Times New Roman" w:eastAsia="Times New Roman" w:hAnsi="Times New Roman" w:cs="Times New Roman"/>
+          <w:sz w:val="24"/>
+          <w:szCs w:val="24"/>
+        </w:rPr>
+        <w:t>: We will implement using csv data and d3.</w:t>
+      </w:r>
     </w:p>
     <w:p>
       <w:pPr>
@@ -931,15 +1140,28 @@
           <w:sz w:val="24"/>
           <w:szCs w:val="24"/>
         </w:rPr>
-        <w:t>Data Processing.</w:t>
-      </w:r>
-      <w:r>
-        <w:rPr>
-          <w:rFonts w:ascii="Times New Roman" w:eastAsia="Times New Roman" w:hAnsi="Times New Roman" w:cs="Times New Roman"/>
-          <w:sz w:val="24"/>
-          <w:szCs w:val="24"/>
-        </w:rPr>
-        <w:t xml:space="preserve"> Do you expect to do substantial data cleanup? What quantities do you plan to derive from your data? How will data processing be implemented?</w:t>
+        <w:t>Visualization Design</w:t>
+      </w:r>
+    </w:p>
+    <w:p>
+      <w:pPr>
+        <w:rPr>
+          <w:rFonts w:ascii="Times New Roman" w:eastAsia="Times New Roman" w:hAnsi="Times New Roman" w:cs="Times New Roman"/>
+          <w:b/>
+          <w:bCs/>
+          <w:sz w:val="24"/>
+          <w:szCs w:val="24"/>
+        </w:rPr>
+      </w:pPr>
+      <w:r>
+        <w:rPr>
+          <w:rFonts w:ascii="Times New Roman" w:eastAsia="Times New Roman" w:hAnsi="Times New Roman" w:cs="Times New Roman"/>
+          <w:b/>
+          <w:bCs/>
+          <w:sz w:val="24"/>
+          <w:szCs w:val="24"/>
+        </w:rPr>
+        <w:br w:type="page"/>
       </w:r>
     </w:p>
     <w:p>
@@ -952,225 +1174,183 @@
           <w:szCs w:val="24"/>
         </w:rPr>
       </w:pPr>
-      <w:r>
-        <w:rPr>
-          <w:rFonts w:ascii="Times New Roman" w:eastAsia="Times New Roman" w:hAnsi="Times New Roman" w:cs="Times New Roman"/>
-          <w:i/>
+    </w:p>
+    <w:p>
+      <w:pPr>
+        <w:spacing w:before="100" w:beforeAutospacing="1" w:after="100" w:afterAutospacing="1" w:line="240" w:lineRule="auto"/>
+        <w:ind w:left="360"/>
+        <w:jc w:val="center"/>
+        <w:rPr>
+          <w:rFonts w:ascii="Times New Roman" w:eastAsia="Times New Roman" w:hAnsi="Times New Roman" w:cs="Times New Roman"/>
+          <w:sz w:val="24"/>
+          <w:szCs w:val="24"/>
+        </w:rPr>
+      </w:pPr>
+      <w:r>
+        <w:rPr>
+          <w:rFonts w:ascii="Times New Roman" w:eastAsia="Times New Roman" w:hAnsi="Times New Roman" w:cs="Times New Roman"/>
+          <w:noProof/>
+          <w:sz w:val="24"/>
+          <w:szCs w:val="24"/>
+        </w:rPr>
+        <w:drawing>
+          <wp:anchor distT="0" distB="0" distL="114300" distR="114300" simplePos="0" relativeHeight="251659264" behindDoc="0" locked="0" layoutInCell="1" allowOverlap="1" wp14:anchorId="4507B17E" wp14:editId="644BF49A">
+            <wp:simplePos x="0" y="0"/>
+            <wp:positionH relativeFrom="column">
+              <wp:posOffset>276860</wp:posOffset>
+            </wp:positionH>
+            <wp:positionV relativeFrom="paragraph">
+              <wp:posOffset>3649980</wp:posOffset>
+            </wp:positionV>
+            <wp:extent cx="6565900" cy="3506470"/>
+            <wp:effectExtent l="0" t="0" r="12700" b="0"/>
+            <wp:wrapTight wrapText="bothSides">
+              <wp:wrapPolygon edited="0">
+                <wp:start x="0" y="0"/>
+                <wp:lineTo x="0" y="21436"/>
+                <wp:lineTo x="21558" y="21436"/>
+                <wp:lineTo x="21558" y="0"/>
+                <wp:lineTo x="0" y="0"/>
+              </wp:wrapPolygon>
+            </wp:wrapTight>
+            <wp:docPr id="1" name="Picture 1" descr="../idea.jpg"/>
+            <wp:cNvGraphicFramePr>
+              <a:graphicFrameLocks xmlns:a="http://schemas.openxmlformats.org/drawingml/2006/main" noChangeAspect="1"/>
+            </wp:cNvGraphicFramePr>
+            <a:graphic xmlns:a="http://schemas.openxmlformats.org/drawingml/2006/main">
+              <a:graphicData uri="http://schemas.openxmlformats.org/drawingml/2006/picture">
+                <pic:pic xmlns:pic="http://schemas.openxmlformats.org/drawingml/2006/picture">
+                  <pic:nvPicPr>
+                    <pic:cNvPr id="0" name="Picture 1" descr="../idea.jpg"/>
+                    <pic:cNvPicPr>
+                      <a:picLocks noChangeAspect="1" noChangeArrowheads="1"/>
+                    </pic:cNvPicPr>
+                  </pic:nvPicPr>
+                  <pic:blipFill>
+                    <a:blip r:embed="rId16" cstate="print">
+                      <a:extLst>
+                        <a:ext uri="{28A0092B-C50C-407E-A947-70E740481C1C}">
+                          <a14:useLocalDpi xmlns:a14="http://schemas.microsoft.com/office/drawing/2010/main" val="0"/>
+                        </a:ext>
+                      </a:extLst>
+                    </a:blip>
+                    <a:srcRect/>
+                    <a:stretch>
+                      <a:fillRect/>
+                    </a:stretch>
+                  </pic:blipFill>
+                  <pic:spPr bwMode="auto">
+                    <a:xfrm>
+                      <a:off x="0" y="0"/>
+                      <a:ext cx="6565900" cy="3506470"/>
+                    </a:xfrm>
+                    <a:prstGeom prst="rect">
+                      <a:avLst/>
+                    </a:prstGeom>
+                    <a:noFill/>
+                    <a:ln>
+                      <a:noFill/>
+                    </a:ln>
+                  </pic:spPr>
+                </pic:pic>
+              </a:graphicData>
+            </a:graphic>
+            <wp14:sizeRelH relativeFrom="page">
+              <wp14:pctWidth>0</wp14:pctWidth>
+            </wp14:sizeRelH>
+            <wp14:sizeRelV relativeFrom="page">
+              <wp14:pctHeight>0</wp14:pctHeight>
+            </wp14:sizeRelV>
+          </wp:anchor>
+        </w:drawing>
+      </w:r>
+      <w:r>
+        <w:rPr>
+          <w:rFonts w:ascii="Times New Roman" w:eastAsia="Times New Roman" w:hAnsi="Times New Roman" w:cs="Times New Roman"/>
+          <w:noProof/>
+          <w:sz w:val="24"/>
+          <w:szCs w:val="24"/>
+        </w:rPr>
+        <w:drawing>
+          <wp:anchor distT="0" distB="0" distL="114300" distR="114300" simplePos="0" relativeHeight="251660288" behindDoc="0" locked="0" layoutInCell="1" allowOverlap="1" wp14:anchorId="7593CC99" wp14:editId="025B9AC9">
+            <wp:simplePos x="0" y="0"/>
+            <wp:positionH relativeFrom="column">
+              <wp:posOffset>273050</wp:posOffset>
+            </wp:positionH>
+            <wp:positionV relativeFrom="paragraph">
+              <wp:posOffset>448945</wp:posOffset>
+            </wp:positionV>
+            <wp:extent cx="6577330" cy="3205480"/>
+            <wp:effectExtent l="0" t="0" r="1270" b="0"/>
+            <wp:wrapTight wrapText="bothSides">
+              <wp:wrapPolygon edited="0">
+                <wp:start x="0" y="0"/>
+                <wp:lineTo x="0" y="21395"/>
+                <wp:lineTo x="21521" y="21395"/>
+                <wp:lineTo x="21521" y="0"/>
+                <wp:lineTo x="0" y="0"/>
+              </wp:wrapPolygon>
+            </wp:wrapTight>
+            <wp:docPr id="3" name="Picture 3" descr="../ideas_0.JPG"/>
+            <wp:cNvGraphicFramePr>
+              <a:graphicFrameLocks xmlns:a="http://schemas.openxmlformats.org/drawingml/2006/main" noChangeAspect="1"/>
+            </wp:cNvGraphicFramePr>
+            <a:graphic xmlns:a="http://schemas.openxmlformats.org/drawingml/2006/main">
+              <a:graphicData uri="http://schemas.openxmlformats.org/drawingml/2006/picture">
+                <pic:pic xmlns:pic="http://schemas.openxmlformats.org/drawingml/2006/picture">
+                  <pic:nvPicPr>
+                    <pic:cNvPr id="0" name="Picture 3" descr="../ideas_0.JPG"/>
+                    <pic:cNvPicPr>
+                      <a:picLocks noChangeAspect="1" noChangeArrowheads="1"/>
+                    </pic:cNvPicPr>
+                  </pic:nvPicPr>
+                  <pic:blipFill>
+                    <a:blip r:embed="rId17" cstate="print">
+                      <a:extLst>
+                        <a:ext uri="{28A0092B-C50C-407E-A947-70E740481C1C}">
+                          <a14:useLocalDpi xmlns:a14="http://schemas.microsoft.com/office/drawing/2010/main" val="0"/>
+                        </a:ext>
+                      </a:extLst>
+                    </a:blip>
+                    <a:srcRect/>
+                    <a:stretch>
+                      <a:fillRect/>
+                    </a:stretch>
+                  </pic:blipFill>
+                  <pic:spPr bwMode="auto">
+                    <a:xfrm>
+                      <a:off x="0" y="0"/>
+                      <a:ext cx="6577330" cy="3205480"/>
+                    </a:xfrm>
+                    <a:prstGeom prst="rect">
+                      <a:avLst/>
+                    </a:prstGeom>
+                    <a:noFill/>
+                    <a:ln>
+                      <a:noFill/>
+                    </a:ln>
+                  </pic:spPr>
+                </pic:pic>
+              </a:graphicData>
+            </a:graphic>
+            <wp14:sizeRelH relativeFrom="page">
+              <wp14:pctWidth>0</wp14:pctWidth>
+            </wp14:sizeRelH>
+            <wp14:sizeRelV relativeFrom="page">
+              <wp14:pctHeight>0</wp14:pctHeight>
+            </wp14:sizeRelV>
+          </wp:anchor>
+        </w:drawing>
+      </w:r>
+      <w:r>
+        <w:rPr>
+          <w:rFonts w:ascii="Times New Roman" w:eastAsia="Times New Roman" w:hAnsi="Times New Roman" w:cs="Times New Roman"/>
+          <w:b/>
           <w:sz w:val="24"/>
           <w:szCs w:val="24"/>
           <w:u w:val="single"/>
         </w:rPr>
-        <w:t>Cleanup</w:t>
-      </w:r>
-      <w:r>
-        <w:rPr>
-          <w:rFonts w:ascii="Times New Roman" w:eastAsia="Times New Roman" w:hAnsi="Times New Roman" w:cs="Times New Roman"/>
-          <w:sz w:val="24"/>
-          <w:szCs w:val="24"/>
-        </w:rPr>
-        <w:t xml:space="preserve">: The data we are pulling from will be clean however we expect to do a substantial amount of data manipulation for inter connectivity between visualizations. </w:t>
-      </w:r>
-    </w:p>
-    <w:p>
-      <w:pPr>
-        <w:spacing w:before="100" w:beforeAutospacing="1" w:after="100" w:afterAutospacing="1" w:line="240" w:lineRule="auto"/>
-        <w:ind w:left="720"/>
-        <w:rPr>
-          <w:rFonts w:ascii="Times New Roman" w:eastAsia="Times New Roman" w:hAnsi="Times New Roman" w:cs="Times New Roman"/>
-          <w:sz w:val="24"/>
-          <w:szCs w:val="24"/>
-        </w:rPr>
-      </w:pPr>
-      <w:r>
-        <w:rPr>
-          <w:rFonts w:ascii="Times New Roman" w:eastAsia="Times New Roman" w:hAnsi="Times New Roman" w:cs="Times New Roman"/>
-          <w:i/>
-          <w:sz w:val="24"/>
-          <w:szCs w:val="24"/>
-          <w:u w:val="single"/>
-        </w:rPr>
-        <w:t>Quantities</w:t>
-      </w:r>
-      <w:r>
-        <w:rPr>
-          <w:rFonts w:ascii="Times New Roman" w:eastAsia="Times New Roman" w:hAnsi="Times New Roman" w:cs="Times New Roman"/>
-          <w:sz w:val="24"/>
-          <w:szCs w:val="24"/>
-        </w:rPr>
-        <w:t>: Search usage, standard country data (pop., size, etc..), Emissions by country and year, economics by country and year.</w:t>
-      </w:r>
-    </w:p>
-    <w:p>
-      <w:pPr>
-        <w:spacing w:before="100" w:beforeAutospacing="1" w:after="100" w:afterAutospacing="1" w:line="240" w:lineRule="auto"/>
-        <w:ind w:left="720"/>
-        <w:rPr>
-          <w:rFonts w:ascii="Times New Roman" w:eastAsia="Times New Roman" w:hAnsi="Times New Roman" w:cs="Times New Roman"/>
-          <w:sz w:val="24"/>
-          <w:szCs w:val="24"/>
-        </w:rPr>
-      </w:pPr>
-      <w:r>
-        <w:rPr>
-          <w:rFonts w:ascii="Times New Roman" w:eastAsia="Times New Roman" w:hAnsi="Times New Roman" w:cs="Times New Roman"/>
-          <w:i/>
-          <w:sz w:val="24"/>
-          <w:szCs w:val="24"/>
-          <w:u w:val="single"/>
-        </w:rPr>
-        <w:t>Implementation</w:t>
-      </w:r>
-      <w:r>
-        <w:rPr>
-          <w:rFonts w:ascii="Times New Roman" w:eastAsia="Times New Roman" w:hAnsi="Times New Roman" w:cs="Times New Roman"/>
-          <w:sz w:val="24"/>
-          <w:szCs w:val="24"/>
-        </w:rPr>
-        <w:t>: We will implement using csv data and d3.</w:t>
-      </w:r>
-    </w:p>
-    <w:p>
-      <w:pPr>
-        <w:numPr>
-          <w:ilvl w:val="0"/>
-          <w:numId w:val="1"/>
-        </w:numPr>
-        <w:spacing w:before="100" w:beforeAutospacing="1" w:after="100" w:afterAutospacing="1" w:line="240" w:lineRule="auto"/>
-        <w:rPr>
-          <w:rFonts w:ascii="Times New Roman" w:eastAsia="Times New Roman" w:hAnsi="Times New Roman" w:cs="Times New Roman"/>
-          <w:sz w:val="24"/>
-          <w:szCs w:val="24"/>
-        </w:rPr>
-      </w:pPr>
-      <w:r>
-        <w:rPr>
-          <w:rFonts w:ascii="Times New Roman" w:eastAsia="Times New Roman" w:hAnsi="Times New Roman" w:cs="Times New Roman"/>
-          <w:b/>
-          <w:bCs/>
-          <w:sz w:val="24"/>
-          <w:szCs w:val="24"/>
-        </w:rPr>
-        <w:t>Visualization Design.</w:t>
-      </w:r>
-      <w:r>
-        <w:rPr>
-          <w:rFonts w:ascii="Times New Roman" w:eastAsia="Times New Roman" w:hAnsi="Times New Roman" w:cs="Times New Roman"/>
-          <w:sz w:val="24"/>
-          <w:szCs w:val="24"/>
-        </w:rPr>
-        <w:t xml:space="preserve"> How will you display your data? Provide some general ideas that you have for the visualization design. Develop </w:t>
-      </w:r>
-      <w:r>
-        <w:rPr>
-          <w:rFonts w:ascii="Times New Roman" w:eastAsia="Times New Roman" w:hAnsi="Times New Roman" w:cs="Times New Roman"/>
-          <w:b/>
-          <w:bCs/>
-          <w:sz w:val="24"/>
-          <w:szCs w:val="24"/>
-        </w:rPr>
-        <w:t>three alternative prototype designs for your visualization</w:t>
-      </w:r>
-      <w:r>
-        <w:rPr>
-          <w:rFonts w:ascii="Times New Roman" w:eastAsia="Times New Roman" w:hAnsi="Times New Roman" w:cs="Times New Roman"/>
-          <w:sz w:val="24"/>
-          <w:szCs w:val="24"/>
-        </w:rPr>
-        <w:t xml:space="preserve">. Create </w:t>
-      </w:r>
-      <w:r>
-        <w:rPr>
-          <w:rFonts w:ascii="Times New Roman" w:eastAsia="Times New Roman" w:hAnsi="Times New Roman" w:cs="Times New Roman"/>
-          <w:b/>
-          <w:bCs/>
-          <w:sz w:val="24"/>
-          <w:szCs w:val="24"/>
-        </w:rPr>
-        <w:t>one final design that incorporates the best of your three designs</w:t>
-      </w:r>
-      <w:r>
-        <w:rPr>
-          <w:rFonts w:ascii="Times New Roman" w:eastAsia="Times New Roman" w:hAnsi="Times New Roman" w:cs="Times New Roman"/>
-          <w:sz w:val="24"/>
-          <w:szCs w:val="24"/>
-        </w:rPr>
-        <w:t xml:space="preserve">. Describe your designs and justify your choices of visual encodings. We recommend you use the </w:t>
-      </w:r>
-      <w:hyperlink r:id="rId15" w:history="1">
-        <w:r>
-          <w:rPr>
-            <w:rFonts w:ascii="Times New Roman" w:eastAsia="Times New Roman" w:hAnsi="Times New Roman" w:cs="Times New Roman"/>
-            <w:color w:val="0000FF"/>
-            <w:sz w:val="24"/>
-            <w:szCs w:val="24"/>
-            <w:u w:val="single"/>
-          </w:rPr>
-          <w:t>Five De</w:t>
-        </w:r>
-        <w:r>
-          <w:rPr>
-            <w:rFonts w:ascii="Times New Roman" w:eastAsia="Times New Roman" w:hAnsi="Times New Roman" w:cs="Times New Roman"/>
-            <w:color w:val="0000FF"/>
-            <w:sz w:val="24"/>
-            <w:szCs w:val="24"/>
-            <w:u w:val="single"/>
-          </w:rPr>
-          <w:t>s</w:t>
-        </w:r>
-        <w:r>
-          <w:rPr>
-            <w:rFonts w:ascii="Times New Roman" w:eastAsia="Times New Roman" w:hAnsi="Times New Roman" w:cs="Times New Roman"/>
-            <w:color w:val="0000FF"/>
-            <w:sz w:val="24"/>
-            <w:szCs w:val="24"/>
-            <w:u w:val="single"/>
-          </w:rPr>
-          <w:t>ign Sheet Methodology</w:t>
-        </w:r>
-      </w:hyperlink>
-      <w:r>
-        <w:rPr>
-          <w:rFonts w:ascii="Times New Roman" w:eastAsia="Times New Roman" w:hAnsi="Times New Roman" w:cs="Times New Roman"/>
-          <w:sz w:val="24"/>
-          <w:szCs w:val="24"/>
-        </w:rPr>
-        <w:t>.</w:t>
-      </w:r>
-    </w:p>
-    <w:p>
-      <w:pPr>
-        <w:spacing w:before="100" w:beforeAutospacing="1" w:after="100" w:afterAutospacing="1" w:line="240" w:lineRule="auto"/>
-        <w:ind w:left="720"/>
-        <w:rPr>
-          <w:rFonts w:ascii="Times New Roman" w:eastAsia="Times New Roman" w:hAnsi="Times New Roman" w:cs="Times New Roman"/>
-          <w:sz w:val="24"/>
-          <w:szCs w:val="24"/>
-        </w:rPr>
-      </w:pPr>
-      <w:commentRangeStart w:id="0"/>
-      <w:r>
-        <w:rPr>
-          <w:rFonts w:ascii="Times New Roman" w:eastAsia="Times New Roman" w:hAnsi="Times New Roman" w:cs="Times New Roman"/>
-          <w:i/>
-          <w:sz w:val="24"/>
-          <w:szCs w:val="24"/>
-        </w:rPr>
-        <w:t>General</w:t>
-      </w:r>
-      <w:commentRangeEnd w:id="0"/>
-      <w:r>
-        <w:rPr>
-          <w:rStyle w:val="CommentReference"/>
-        </w:rPr>
-        <w:commentReference w:id="0"/>
-      </w:r>
-      <w:r>
-        <w:rPr>
-          <w:rFonts w:ascii="Times New Roman" w:eastAsia="Times New Roman" w:hAnsi="Times New Roman" w:cs="Times New Roman"/>
-          <w:sz w:val="24"/>
-          <w:szCs w:val="24"/>
-        </w:rPr>
-        <w:t xml:space="preserve">: </w:t>
+        <w:t>(Sheet 1) Brainstorm</w:t>
       </w:r>
     </w:p>
     <w:p>
@@ -1178,7 +1358,7 @@
         <w:pStyle w:val="ListParagraph"/>
         <w:numPr>
           <w:ilvl w:val="0"/>
-          <w:numId w:val="4"/>
+          <w:numId w:val="8"/>
         </w:numPr>
         <w:spacing w:before="100" w:beforeAutospacing="1" w:after="100" w:afterAutospacing="1" w:line="240" w:lineRule="auto"/>
         <w:rPr>
@@ -1193,53 +1373,146 @@
           <w:sz w:val="24"/>
           <w:szCs w:val="24"/>
         </w:rPr>
-        <w:t>Word Cloud</w:t>
-      </w:r>
+        <w:t>The main point of</w:t>
+      </w:r>
+      <w:r>
+        <w:rPr>
+          <w:rFonts w:ascii="Times New Roman" w:eastAsia="Times New Roman" w:hAnsi="Times New Roman" w:cs="Times New Roman"/>
+          <w:sz w:val="24"/>
+          <w:szCs w:val="24"/>
+        </w:rPr>
+        <w:t xml:space="preserve"> these boards, was to see what datasets would be interesting and how we could potentially visualize them.</w:t>
+      </w:r>
+    </w:p>
+    <w:p>
+      <w:pPr>
+        <w:rPr>
+          <w:rFonts w:ascii="Times New Roman" w:eastAsia="Times New Roman" w:hAnsi="Times New Roman" w:cs="Times New Roman"/>
+          <w:sz w:val="24"/>
+          <w:szCs w:val="24"/>
+        </w:rPr>
+      </w:pPr>
     </w:p>
     <w:p>
       <w:pPr>
         <w:pStyle w:val="ListParagraph"/>
-        <w:numPr>
-          <w:ilvl w:val="1"/>
-          <w:numId w:val="4"/>
-        </w:numPr>
-        <w:spacing w:before="100" w:beforeAutospacing="1" w:after="100" w:afterAutospacing="1" w:line="240" w:lineRule="auto"/>
-        <w:rPr>
-          <w:rFonts w:ascii="Times New Roman" w:eastAsia="Times New Roman" w:hAnsi="Times New Roman" w:cs="Times New Roman"/>
-          <w:sz w:val="24"/>
-          <w:szCs w:val="24"/>
-        </w:rPr>
-      </w:pPr>
-      <w:r>
-        <w:rPr>
-          <w:rFonts w:ascii="Times New Roman" w:eastAsia="Times New Roman" w:hAnsi="Times New Roman" w:cs="Times New Roman"/>
-          <w:sz w:val="24"/>
-          <w:szCs w:val="24"/>
-        </w:rPr>
-        <w:t>Title</w:t>
-      </w:r>
-    </w:p>
-    <w:p>
-      <w:pPr>
-        <w:pStyle w:val="ListParagraph"/>
-        <w:numPr>
-          <w:ilvl w:val="1"/>
-          <w:numId w:val="4"/>
-        </w:numPr>
-        <w:spacing w:before="100" w:beforeAutospacing="1" w:after="100" w:afterAutospacing="1" w:line="240" w:lineRule="auto"/>
-        <w:rPr>
-          <w:rFonts w:ascii="Times New Roman" w:eastAsia="Times New Roman" w:hAnsi="Times New Roman" w:cs="Times New Roman"/>
-          <w:sz w:val="24"/>
-          <w:szCs w:val="24"/>
-        </w:rPr>
-      </w:pPr>
-      <w:r>
-        <w:rPr>
-          <w:rFonts w:ascii="Times New Roman" w:eastAsia="Times New Roman" w:hAnsi="Times New Roman" w:cs="Times New Roman"/>
-          <w:sz w:val="24"/>
-          <w:szCs w:val="24"/>
-        </w:rPr>
-        <w:t>Google search term usage over the years, related to Climate Change</w:t>
+        <w:spacing w:before="100" w:beforeAutospacing="1" w:after="100" w:afterAutospacing="1" w:line="240" w:lineRule="auto"/>
+        <w:ind w:left="1080"/>
+        <w:rPr>
+          <w:rFonts w:ascii="Times New Roman" w:eastAsia="Times New Roman" w:hAnsi="Times New Roman" w:cs="Times New Roman"/>
+          <w:sz w:val="24"/>
+          <w:szCs w:val="24"/>
+        </w:rPr>
+      </w:pPr>
+    </w:p>
+    <w:p>
+      <w:pPr>
+        <w:spacing w:before="100" w:beforeAutospacing="1" w:after="100" w:afterAutospacing="1" w:line="240" w:lineRule="auto"/>
+        <w:ind w:left="720"/>
+        <w:jc w:val="center"/>
+        <w:rPr>
+          <w:rFonts w:ascii="Times New Roman" w:eastAsia="Times New Roman" w:hAnsi="Times New Roman" w:cs="Times New Roman"/>
+          <w:sz w:val="24"/>
+          <w:szCs w:val="24"/>
+        </w:rPr>
+      </w:pPr>
+      <w:r>
+        <w:rPr>
+          <w:rFonts w:ascii="Times New Roman" w:eastAsia="Times New Roman" w:hAnsi="Times New Roman" w:cs="Times New Roman"/>
+          <w:noProof/>
+          <w:sz w:val="24"/>
+          <w:szCs w:val="24"/>
+        </w:rPr>
+        <w:drawing>
+          <wp:anchor distT="0" distB="0" distL="114300" distR="114300" simplePos="0" relativeHeight="251658240" behindDoc="0" locked="0" layoutInCell="1" allowOverlap="1" wp14:anchorId="7E3EB2FF" wp14:editId="6D5E3BA3">
+            <wp:simplePos x="0" y="0"/>
+            <wp:positionH relativeFrom="column">
+              <wp:posOffset>-180975</wp:posOffset>
+            </wp:positionH>
+            <wp:positionV relativeFrom="paragraph">
+              <wp:posOffset>276225</wp:posOffset>
+            </wp:positionV>
+            <wp:extent cx="7229475" cy="3730625"/>
+            <wp:effectExtent l="0" t="0" r="9525" b="3175"/>
+            <wp:wrapTight wrapText="bothSides">
+              <wp:wrapPolygon edited="0">
+                <wp:start x="0" y="0"/>
+                <wp:lineTo x="0" y="21471"/>
+                <wp:lineTo x="21553" y="21471"/>
+                <wp:lineTo x="21553" y="0"/>
+                <wp:lineTo x="0" y="0"/>
+              </wp:wrapPolygon>
+            </wp:wrapTight>
+            <wp:docPr id="2" name="Picture 2" descr="../design1.JPG"/>
+            <wp:cNvGraphicFramePr>
+              <a:graphicFrameLocks xmlns:a="http://schemas.openxmlformats.org/drawingml/2006/main" noChangeAspect="1"/>
+            </wp:cNvGraphicFramePr>
+            <a:graphic xmlns:a="http://schemas.openxmlformats.org/drawingml/2006/main">
+              <a:graphicData uri="http://schemas.openxmlformats.org/drawingml/2006/picture">
+                <pic:pic xmlns:pic="http://schemas.openxmlformats.org/drawingml/2006/picture">
+                  <pic:nvPicPr>
+                    <pic:cNvPr id="0" name="Picture 2" descr="../design1.JPG"/>
+                    <pic:cNvPicPr>
+                      <a:picLocks noChangeAspect="1" noChangeArrowheads="1"/>
+                    </pic:cNvPicPr>
+                  </pic:nvPicPr>
+                  <pic:blipFill>
+                    <a:blip r:embed="rId18" cstate="print">
+                      <a:extLst>
+                        <a:ext uri="{28A0092B-C50C-407E-A947-70E740481C1C}">
+                          <a14:useLocalDpi xmlns:a14="http://schemas.microsoft.com/office/drawing/2010/main" val="0"/>
+                        </a:ext>
+                      </a:extLst>
+                    </a:blip>
+                    <a:srcRect/>
+                    <a:stretch>
+                      <a:fillRect/>
+                    </a:stretch>
+                  </pic:blipFill>
+                  <pic:spPr bwMode="auto">
+                    <a:xfrm>
+                      <a:off x="0" y="0"/>
+                      <a:ext cx="7229475" cy="3730625"/>
+                    </a:xfrm>
+                    <a:prstGeom prst="rect">
+                      <a:avLst/>
+                    </a:prstGeom>
+                    <a:noFill/>
+                    <a:ln>
+                      <a:noFill/>
+                    </a:ln>
+                  </pic:spPr>
+                </pic:pic>
+              </a:graphicData>
+            </a:graphic>
+            <wp14:sizeRelH relativeFrom="page">
+              <wp14:pctWidth>0</wp14:pctWidth>
+            </wp14:sizeRelH>
+            <wp14:sizeRelV relativeFrom="page">
+              <wp14:pctHeight>0</wp14:pctHeight>
+            </wp14:sizeRelV>
+          </wp:anchor>
+        </w:drawing>
+      </w:r>
+      <w:r>
+        <w:rPr>
+          <w:rFonts w:ascii="Times New Roman" w:eastAsia="Times New Roman" w:hAnsi="Times New Roman" w:cs="Times New Roman"/>
+          <w:b/>
+          <w:sz w:val="24"/>
+          <w:szCs w:val="24"/>
+          <w:u w:val="single"/>
+        </w:rPr>
+        <w:t xml:space="preserve">(Sheet 2) </w:t>
+      </w:r>
+      <w:r>
+        <w:rPr>
+          <w:rFonts w:ascii="Times New Roman" w:eastAsia="Times New Roman" w:hAnsi="Times New Roman" w:cs="Times New Roman"/>
+          <w:b/>
+          <w:sz w:val="24"/>
+          <w:szCs w:val="24"/>
+          <w:u w:val="single"/>
+        </w:rPr>
+        <w:t>Design 1</w:t>
       </w:r>
     </w:p>
     <w:p>
@@ -1247,7 +1520,7 @@
         <w:pStyle w:val="ListParagraph"/>
         <w:numPr>
           <w:ilvl w:val="0"/>
-          <w:numId w:val="4"/>
+          <w:numId w:val="8"/>
         </w:numPr>
         <w:spacing w:before="100" w:beforeAutospacing="1" w:after="100" w:afterAutospacing="1" w:line="240" w:lineRule="auto"/>
         <w:rPr>
@@ -1262,30 +1535,7 @@
           <w:sz w:val="24"/>
           <w:szCs w:val="24"/>
         </w:rPr>
-        <w:t>Maps</w:t>
-      </w:r>
-    </w:p>
-    <w:p>
-      <w:pPr>
-        <w:pStyle w:val="ListParagraph"/>
-        <w:numPr>
-          <w:ilvl w:val="1"/>
-          <w:numId w:val="4"/>
-        </w:numPr>
-        <w:spacing w:before="100" w:beforeAutospacing="1" w:after="100" w:afterAutospacing="1" w:line="240" w:lineRule="auto"/>
-        <w:rPr>
-          <w:rFonts w:ascii="Times New Roman" w:eastAsia="Times New Roman" w:hAnsi="Times New Roman" w:cs="Times New Roman"/>
-          <w:sz w:val="24"/>
-          <w:szCs w:val="24"/>
-        </w:rPr>
-      </w:pPr>
-      <w:r>
-        <w:rPr>
-          <w:rFonts w:ascii="Times New Roman" w:eastAsia="Times New Roman" w:hAnsi="Times New Roman" w:cs="Times New Roman"/>
-          <w:sz w:val="24"/>
-          <w:szCs w:val="24"/>
-        </w:rPr>
-        <w:t>Give country statistics we wish to show</w:t>
+        <w:t>The basic idea here is that we wanted it to be eye catching and immersive</w:t>
       </w:r>
     </w:p>
     <w:p>
@@ -1293,7 +1543,7 @@
         <w:pStyle w:val="ListParagraph"/>
         <w:numPr>
           <w:ilvl w:val="0"/>
-          <w:numId w:val="4"/>
+          <w:numId w:val="8"/>
         </w:numPr>
         <w:spacing w:before="100" w:beforeAutospacing="1" w:after="100" w:afterAutospacing="1" w:line="240" w:lineRule="auto"/>
         <w:rPr>
@@ -1308,15 +1558,15 @@
           <w:sz w:val="24"/>
           <w:szCs w:val="24"/>
         </w:rPr>
-        <w:t>Graphs</w:t>
+        <w:t>We did this first through a word cloud that was made up of different keywords that relate to climate change. The size of the word, would be determined by how often it was searched by region (google trends)</w:t>
       </w:r>
     </w:p>
     <w:p>
       <w:pPr>
         <w:pStyle w:val="ListParagraph"/>
         <w:numPr>
-          <w:ilvl w:val="1"/>
-          <w:numId w:val="4"/>
+          <w:ilvl w:val="0"/>
+          <w:numId w:val="8"/>
         </w:numPr>
         <w:spacing w:before="100" w:beforeAutospacing="1" w:after="100" w:afterAutospacing="1" w:line="240" w:lineRule="auto"/>
         <w:rPr>
@@ -1331,8 +1581,622 @@
           <w:sz w:val="24"/>
           <w:szCs w:val="24"/>
         </w:rPr>
-        <w:t>To help display what the maps show</w:t>
-      </w:r>
+        <w:t>The second visualization is a heat map showing emissions output by geographical region. Then, brushing by years, the user would then be able to see the average emissions output. Selecting a country provides a tool tip with more specific data</w:t>
+      </w:r>
+    </w:p>
+    <w:p>
+      <w:pPr>
+        <w:rPr>
+          <w:rFonts w:ascii="Times New Roman" w:eastAsia="Times New Roman" w:hAnsi="Times New Roman" w:cs="Times New Roman"/>
+          <w:sz w:val="24"/>
+          <w:szCs w:val="24"/>
+        </w:rPr>
+      </w:pPr>
+      <w:r>
+        <w:rPr>
+          <w:rFonts w:ascii="Times New Roman" w:eastAsia="Times New Roman" w:hAnsi="Times New Roman" w:cs="Times New Roman"/>
+          <w:sz w:val="24"/>
+          <w:szCs w:val="24"/>
+        </w:rPr>
+        <w:br w:type="page"/>
+      </w:r>
+    </w:p>
+    <w:p>
+      <w:pPr>
+        <w:pStyle w:val="ListParagraph"/>
+        <w:spacing w:before="100" w:beforeAutospacing="1" w:after="100" w:afterAutospacing="1" w:line="240" w:lineRule="auto"/>
+        <w:ind w:left="1080"/>
+        <w:rPr>
+          <w:rFonts w:ascii="Times New Roman" w:eastAsia="Times New Roman" w:hAnsi="Times New Roman" w:cs="Times New Roman"/>
+          <w:sz w:val="24"/>
+          <w:szCs w:val="24"/>
+        </w:rPr>
+      </w:pPr>
+    </w:p>
+    <w:p>
+      <w:pPr>
+        <w:pStyle w:val="ListParagraph"/>
+        <w:spacing w:before="100" w:beforeAutospacing="1" w:after="100" w:afterAutospacing="1" w:line="240" w:lineRule="auto"/>
+        <w:ind w:left="1080"/>
+        <w:rPr>
+          <w:rFonts w:ascii="Times New Roman" w:eastAsia="Times New Roman" w:hAnsi="Times New Roman" w:cs="Times New Roman"/>
+          <w:sz w:val="24"/>
+          <w:szCs w:val="24"/>
+        </w:rPr>
+      </w:pPr>
+    </w:p>
+    <w:p>
+      <w:pPr>
+        <w:pStyle w:val="ListParagraph"/>
+        <w:spacing w:before="100" w:beforeAutospacing="1" w:after="100" w:afterAutospacing="1" w:line="240" w:lineRule="auto"/>
+        <w:ind w:left="1080"/>
+        <w:jc w:val="center"/>
+        <w:rPr>
+          <w:rFonts w:ascii="Times New Roman" w:eastAsia="Times New Roman" w:hAnsi="Times New Roman" w:cs="Times New Roman"/>
+          <w:b/>
+          <w:sz w:val="24"/>
+          <w:szCs w:val="24"/>
+          <w:u w:val="single"/>
+        </w:rPr>
+      </w:pPr>
+      <w:r>
+        <w:rPr>
+          <w:rFonts w:ascii="Times New Roman" w:eastAsia="Times New Roman" w:hAnsi="Times New Roman" w:cs="Times New Roman"/>
+          <w:noProof/>
+          <w:sz w:val="24"/>
+          <w:szCs w:val="24"/>
+        </w:rPr>
+        <w:drawing>
+          <wp:anchor distT="0" distB="0" distL="114300" distR="114300" simplePos="0" relativeHeight="251661312" behindDoc="0" locked="0" layoutInCell="1" allowOverlap="1" wp14:anchorId="10DAD38A" wp14:editId="490BA063">
+            <wp:simplePos x="0" y="0"/>
+            <wp:positionH relativeFrom="column">
+              <wp:posOffset>-74930</wp:posOffset>
+            </wp:positionH>
+            <wp:positionV relativeFrom="paragraph">
+              <wp:posOffset>340360</wp:posOffset>
+            </wp:positionV>
+            <wp:extent cx="7123430" cy="3446145"/>
+            <wp:effectExtent l="0" t="0" r="0" b="8255"/>
+            <wp:wrapTight wrapText="bothSides">
+              <wp:wrapPolygon edited="0">
+                <wp:start x="0" y="0"/>
+                <wp:lineTo x="0" y="21493"/>
+                <wp:lineTo x="21488" y="21493"/>
+                <wp:lineTo x="21488" y="0"/>
+                <wp:lineTo x="0" y="0"/>
+              </wp:wrapPolygon>
+            </wp:wrapTight>
+            <wp:docPr id="4" name="Picture 4" descr="../idea2.JPG"/>
+            <wp:cNvGraphicFramePr>
+              <a:graphicFrameLocks xmlns:a="http://schemas.openxmlformats.org/drawingml/2006/main" noChangeAspect="1"/>
+            </wp:cNvGraphicFramePr>
+            <a:graphic xmlns:a="http://schemas.openxmlformats.org/drawingml/2006/main">
+              <a:graphicData uri="http://schemas.openxmlformats.org/drawingml/2006/picture">
+                <pic:pic xmlns:pic="http://schemas.openxmlformats.org/drawingml/2006/picture">
+                  <pic:nvPicPr>
+                    <pic:cNvPr id="0" name="Picture 4" descr="../idea2.JPG"/>
+                    <pic:cNvPicPr>
+                      <a:picLocks noChangeAspect="1" noChangeArrowheads="1"/>
+                    </pic:cNvPicPr>
+                  </pic:nvPicPr>
+                  <pic:blipFill>
+                    <a:blip r:embed="rId19" cstate="print">
+                      <a:extLst>
+                        <a:ext uri="{28A0092B-C50C-407E-A947-70E740481C1C}">
+                          <a14:useLocalDpi xmlns:a14="http://schemas.microsoft.com/office/drawing/2010/main" val="0"/>
+                        </a:ext>
+                      </a:extLst>
+                    </a:blip>
+                    <a:srcRect/>
+                    <a:stretch>
+                      <a:fillRect/>
+                    </a:stretch>
+                  </pic:blipFill>
+                  <pic:spPr bwMode="auto">
+                    <a:xfrm>
+                      <a:off x="0" y="0"/>
+                      <a:ext cx="7123430" cy="3446145"/>
+                    </a:xfrm>
+                    <a:prstGeom prst="rect">
+                      <a:avLst/>
+                    </a:prstGeom>
+                    <a:noFill/>
+                    <a:ln>
+                      <a:noFill/>
+                    </a:ln>
+                  </pic:spPr>
+                </pic:pic>
+              </a:graphicData>
+            </a:graphic>
+            <wp14:sizeRelH relativeFrom="page">
+              <wp14:pctWidth>0</wp14:pctWidth>
+            </wp14:sizeRelH>
+            <wp14:sizeRelV relativeFrom="page">
+              <wp14:pctHeight>0</wp14:pctHeight>
+            </wp14:sizeRelV>
+          </wp:anchor>
+        </w:drawing>
+      </w:r>
+      <w:r>
+        <w:rPr>
+          <w:rFonts w:ascii="Times New Roman" w:eastAsia="Times New Roman" w:hAnsi="Times New Roman" w:cs="Times New Roman"/>
+          <w:b/>
+          <w:sz w:val="24"/>
+          <w:szCs w:val="24"/>
+          <w:u w:val="single"/>
+        </w:rPr>
+        <w:t xml:space="preserve">(Sheet 3) </w:t>
+      </w:r>
+      <w:r>
+        <w:rPr>
+          <w:rFonts w:ascii="Times New Roman" w:eastAsia="Times New Roman" w:hAnsi="Times New Roman" w:cs="Times New Roman"/>
+          <w:b/>
+          <w:sz w:val="24"/>
+          <w:szCs w:val="24"/>
+          <w:u w:val="single"/>
+        </w:rPr>
+        <w:t>Design 2</w:t>
+      </w:r>
+    </w:p>
+    <w:p>
+      <w:pPr>
+        <w:pStyle w:val="ListParagraph"/>
+        <w:numPr>
+          <w:ilvl w:val="0"/>
+          <w:numId w:val="9"/>
+        </w:numPr>
+        <w:spacing w:before="100" w:beforeAutospacing="1" w:after="100" w:afterAutospacing="1" w:line="240" w:lineRule="auto"/>
+        <w:rPr>
+          <w:rFonts w:ascii="Times New Roman" w:eastAsia="Times New Roman" w:hAnsi="Times New Roman" w:cs="Times New Roman"/>
+          <w:sz w:val="24"/>
+          <w:szCs w:val="24"/>
+        </w:rPr>
+      </w:pPr>
+      <w:r>
+        <w:rPr>
+          <w:rFonts w:ascii="Times New Roman" w:eastAsia="Times New Roman" w:hAnsi="Times New Roman" w:cs="Times New Roman"/>
+          <w:sz w:val="24"/>
+          <w:szCs w:val="24"/>
+        </w:rPr>
+        <w:t xml:space="preserve">This designs big feature was changing the map to a cartogram.  It would change the size of the geographic area to be the size of their emissions output. </w:t>
+      </w:r>
+    </w:p>
+    <w:p>
+      <w:pPr>
+        <w:pStyle w:val="ListParagraph"/>
+        <w:numPr>
+          <w:ilvl w:val="0"/>
+          <w:numId w:val="9"/>
+        </w:numPr>
+        <w:spacing w:before="100" w:beforeAutospacing="1" w:after="100" w:afterAutospacing="1" w:line="240" w:lineRule="auto"/>
+        <w:rPr>
+          <w:rFonts w:ascii="Times New Roman" w:eastAsia="Times New Roman" w:hAnsi="Times New Roman" w:cs="Times New Roman"/>
+          <w:sz w:val="24"/>
+          <w:szCs w:val="24"/>
+        </w:rPr>
+      </w:pPr>
+      <w:r>
+        <w:rPr>
+          <w:rFonts w:ascii="Times New Roman" w:eastAsia="Times New Roman" w:hAnsi="Times New Roman" w:cs="Times New Roman"/>
+          <w:sz w:val="24"/>
+          <w:szCs w:val="24"/>
+        </w:rPr>
+        <w:t>The filer was also changed to a drop down, instead of a brush type selection</w:t>
+      </w:r>
+    </w:p>
+    <w:p>
+      <w:pPr>
+        <w:pStyle w:val="ListParagraph"/>
+        <w:numPr>
+          <w:ilvl w:val="0"/>
+          <w:numId w:val="9"/>
+        </w:numPr>
+        <w:spacing w:before="100" w:beforeAutospacing="1" w:after="100" w:afterAutospacing="1" w:line="240" w:lineRule="auto"/>
+        <w:rPr>
+          <w:rFonts w:ascii="Times New Roman" w:eastAsia="Times New Roman" w:hAnsi="Times New Roman" w:cs="Times New Roman"/>
+          <w:sz w:val="24"/>
+          <w:szCs w:val="24"/>
+        </w:rPr>
+      </w:pPr>
+      <w:r>
+        <w:rPr>
+          <w:rFonts w:ascii="Times New Roman" w:eastAsia="Times New Roman" w:hAnsi="Times New Roman" w:cs="Times New Roman"/>
+          <w:sz w:val="24"/>
+          <w:szCs w:val="24"/>
+        </w:rPr>
+        <w:t>Finally we went back to an early way of displaying search trends for climate change topics.</w:t>
+      </w:r>
+    </w:p>
+    <w:p>
+      <w:pPr>
+        <w:rPr>
+          <w:rFonts w:ascii="Times New Roman" w:eastAsia="Times New Roman" w:hAnsi="Times New Roman" w:cs="Times New Roman"/>
+          <w:sz w:val="24"/>
+          <w:szCs w:val="24"/>
+        </w:rPr>
+      </w:pPr>
+      <w:r>
+        <w:rPr>
+          <w:rFonts w:ascii="Times New Roman" w:eastAsia="Times New Roman" w:hAnsi="Times New Roman" w:cs="Times New Roman"/>
+          <w:sz w:val="24"/>
+          <w:szCs w:val="24"/>
+        </w:rPr>
+        <w:br w:type="page"/>
+      </w:r>
+    </w:p>
+    <w:p>
+      <w:pPr>
+        <w:spacing w:before="100" w:beforeAutospacing="1" w:after="100" w:afterAutospacing="1" w:line="240" w:lineRule="auto"/>
+        <w:ind w:left="720"/>
+        <w:rPr>
+          <w:rFonts w:ascii="Times New Roman" w:eastAsia="Times New Roman" w:hAnsi="Times New Roman" w:cs="Times New Roman"/>
+          <w:sz w:val="24"/>
+          <w:szCs w:val="24"/>
+        </w:rPr>
+      </w:pPr>
+    </w:p>
+    <w:p>
+      <w:pPr>
+        <w:spacing w:before="100" w:beforeAutospacing="1" w:after="100" w:afterAutospacing="1" w:line="240" w:lineRule="auto"/>
+        <w:ind w:left="720"/>
+        <w:jc w:val="center"/>
+        <w:rPr>
+          <w:rFonts w:ascii="Times New Roman" w:eastAsia="Times New Roman" w:hAnsi="Times New Roman" w:cs="Times New Roman"/>
+          <w:b/>
+          <w:sz w:val="24"/>
+          <w:szCs w:val="24"/>
+          <w:u w:val="single"/>
+        </w:rPr>
+      </w:pPr>
+      <w:r>
+        <w:rPr>
+          <w:rFonts w:ascii="Times New Roman" w:eastAsia="Times New Roman" w:hAnsi="Times New Roman" w:cs="Times New Roman"/>
+          <w:noProof/>
+          <w:sz w:val="24"/>
+          <w:szCs w:val="24"/>
+        </w:rPr>
+        <w:drawing>
+          <wp:anchor distT="0" distB="0" distL="114300" distR="114300" simplePos="0" relativeHeight="251662336" behindDoc="0" locked="0" layoutInCell="1" allowOverlap="1" wp14:anchorId="5E14DCC4" wp14:editId="39971E1C">
+            <wp:simplePos x="0" y="0"/>
+            <wp:positionH relativeFrom="column">
+              <wp:posOffset>-184150</wp:posOffset>
+            </wp:positionH>
+            <wp:positionV relativeFrom="paragraph">
+              <wp:posOffset>292100</wp:posOffset>
+            </wp:positionV>
+            <wp:extent cx="7053580" cy="3747135"/>
+            <wp:effectExtent l="0" t="0" r="7620" b="12065"/>
+            <wp:wrapTight wrapText="bothSides">
+              <wp:wrapPolygon edited="0">
+                <wp:start x="0" y="0"/>
+                <wp:lineTo x="0" y="21523"/>
+                <wp:lineTo x="21546" y="21523"/>
+                <wp:lineTo x="21546" y="0"/>
+                <wp:lineTo x="0" y="0"/>
+              </wp:wrapPolygon>
+            </wp:wrapTight>
+            <wp:docPr id="5" name="Picture 5" descr="../idea3.JPG"/>
+            <wp:cNvGraphicFramePr>
+              <a:graphicFrameLocks xmlns:a="http://schemas.openxmlformats.org/drawingml/2006/main" noChangeAspect="1"/>
+            </wp:cNvGraphicFramePr>
+            <a:graphic xmlns:a="http://schemas.openxmlformats.org/drawingml/2006/main">
+              <a:graphicData uri="http://schemas.openxmlformats.org/drawingml/2006/picture">
+                <pic:pic xmlns:pic="http://schemas.openxmlformats.org/drawingml/2006/picture">
+                  <pic:nvPicPr>
+                    <pic:cNvPr id="0" name="Picture 5" descr="../idea3.JPG"/>
+                    <pic:cNvPicPr>
+                      <a:picLocks noChangeAspect="1" noChangeArrowheads="1"/>
+                    </pic:cNvPicPr>
+                  </pic:nvPicPr>
+                  <pic:blipFill>
+                    <a:blip r:embed="rId20" cstate="print">
+                      <a:extLst>
+                        <a:ext uri="{28A0092B-C50C-407E-A947-70E740481C1C}">
+                          <a14:useLocalDpi xmlns:a14="http://schemas.microsoft.com/office/drawing/2010/main" val="0"/>
+                        </a:ext>
+                      </a:extLst>
+                    </a:blip>
+                    <a:srcRect/>
+                    <a:stretch>
+                      <a:fillRect/>
+                    </a:stretch>
+                  </pic:blipFill>
+                  <pic:spPr bwMode="auto">
+                    <a:xfrm>
+                      <a:off x="0" y="0"/>
+                      <a:ext cx="7053580" cy="3747135"/>
+                    </a:xfrm>
+                    <a:prstGeom prst="rect">
+                      <a:avLst/>
+                    </a:prstGeom>
+                    <a:noFill/>
+                    <a:ln>
+                      <a:noFill/>
+                    </a:ln>
+                  </pic:spPr>
+                </pic:pic>
+              </a:graphicData>
+            </a:graphic>
+            <wp14:sizeRelH relativeFrom="page">
+              <wp14:pctWidth>0</wp14:pctWidth>
+            </wp14:sizeRelH>
+            <wp14:sizeRelV relativeFrom="page">
+              <wp14:pctHeight>0</wp14:pctHeight>
+            </wp14:sizeRelV>
+          </wp:anchor>
+        </w:drawing>
+      </w:r>
+      <w:r>
+        <w:rPr>
+          <w:rFonts w:ascii="Times New Roman" w:eastAsia="Times New Roman" w:hAnsi="Times New Roman" w:cs="Times New Roman"/>
+          <w:b/>
+          <w:sz w:val="24"/>
+          <w:szCs w:val="24"/>
+          <w:u w:val="single"/>
+        </w:rPr>
+        <w:t xml:space="preserve">(Sheet 4) </w:t>
+      </w:r>
+      <w:r>
+        <w:rPr>
+          <w:rFonts w:ascii="Times New Roman" w:eastAsia="Times New Roman" w:hAnsi="Times New Roman" w:cs="Times New Roman"/>
+          <w:b/>
+          <w:sz w:val="24"/>
+          <w:szCs w:val="24"/>
+          <w:u w:val="single"/>
+        </w:rPr>
+        <w:t>Design 3</w:t>
+      </w:r>
+    </w:p>
+    <w:p>
+      <w:pPr>
+        <w:rPr>
+          <w:rFonts w:ascii="Times New Roman" w:eastAsia="Times New Roman" w:hAnsi="Times New Roman" w:cs="Times New Roman"/>
+          <w:sz w:val="24"/>
+          <w:szCs w:val="24"/>
+        </w:rPr>
+      </w:pPr>
+    </w:p>
+    <w:p>
+      <w:pPr>
+        <w:pStyle w:val="ListParagraph"/>
+        <w:numPr>
+          <w:ilvl w:val="0"/>
+          <w:numId w:val="10"/>
+        </w:numPr>
+        <w:rPr>
+          <w:rFonts w:ascii="Times New Roman" w:eastAsia="Times New Roman" w:hAnsi="Times New Roman" w:cs="Times New Roman"/>
+          <w:sz w:val="24"/>
+          <w:szCs w:val="24"/>
+        </w:rPr>
+      </w:pPr>
+      <w:r>
+        <w:rPr>
+          <w:rFonts w:ascii="Times New Roman" w:eastAsia="Times New Roman" w:hAnsi="Times New Roman" w:cs="Times New Roman"/>
+          <w:sz w:val="24"/>
+          <w:szCs w:val="24"/>
+        </w:rPr>
+        <w:t>This design focused on comparing data sets, specifically between the emissions and the the socioeconomic property that could both be filtered for more detail with a drop down. Clicking on year would give a new window below the graphs which showed the selected data in more detail.</w:t>
+      </w:r>
+    </w:p>
+    <w:p>
+      <w:pPr>
+        <w:spacing w:before="100" w:beforeAutospacing="1" w:after="100" w:afterAutospacing="1" w:line="240" w:lineRule="auto"/>
+        <w:ind w:left="720"/>
+        <w:jc w:val="center"/>
+        <w:rPr>
+          <w:rFonts w:ascii="Times New Roman" w:eastAsia="Times New Roman" w:hAnsi="Times New Roman" w:cs="Times New Roman"/>
+          <w:sz w:val="24"/>
+          <w:szCs w:val="24"/>
+        </w:rPr>
+      </w:pPr>
+    </w:p>
+    <w:p>
+      <w:pPr>
+        <w:spacing w:before="100" w:beforeAutospacing="1" w:after="100" w:afterAutospacing="1" w:line="240" w:lineRule="auto"/>
+        <w:ind w:left="720"/>
+        <w:jc w:val="center"/>
+        <w:rPr>
+          <w:rFonts w:ascii="Times New Roman" w:eastAsia="Times New Roman" w:hAnsi="Times New Roman" w:cs="Times New Roman"/>
+          <w:b/>
+          <w:sz w:val="24"/>
+          <w:szCs w:val="24"/>
+          <w:u w:val="single"/>
+        </w:rPr>
+      </w:pPr>
+      <w:r>
+        <w:rPr>
+          <w:rFonts w:ascii="Times New Roman" w:eastAsia="Times New Roman" w:hAnsi="Times New Roman" w:cs="Times New Roman"/>
+          <w:noProof/>
+          <w:sz w:val="24"/>
+          <w:szCs w:val="24"/>
+        </w:rPr>
+        <w:lastRenderedPageBreak/>
+        <w:drawing>
+          <wp:anchor distT="0" distB="0" distL="114300" distR="114300" simplePos="0" relativeHeight="251663360" behindDoc="0" locked="0" layoutInCell="1" allowOverlap="1" wp14:anchorId="7B90C9EB" wp14:editId="5273D62C">
+            <wp:simplePos x="0" y="0"/>
+            <wp:positionH relativeFrom="column">
+              <wp:posOffset>-468630</wp:posOffset>
+            </wp:positionH>
+            <wp:positionV relativeFrom="paragraph">
+              <wp:posOffset>288925</wp:posOffset>
+            </wp:positionV>
+            <wp:extent cx="7440930" cy="3999865"/>
+            <wp:effectExtent l="0" t="0" r="1270" b="0"/>
+            <wp:wrapTight wrapText="bothSides">
+              <wp:wrapPolygon edited="0">
+                <wp:start x="0" y="0"/>
+                <wp:lineTo x="0" y="21398"/>
+                <wp:lineTo x="21530" y="21398"/>
+                <wp:lineTo x="21530" y="0"/>
+                <wp:lineTo x="0" y="0"/>
+              </wp:wrapPolygon>
+            </wp:wrapTight>
+            <wp:docPr id="7" name="Picture 7" descr="../final.JPG"/>
+            <wp:cNvGraphicFramePr>
+              <a:graphicFrameLocks xmlns:a="http://schemas.openxmlformats.org/drawingml/2006/main" noChangeAspect="1"/>
+            </wp:cNvGraphicFramePr>
+            <a:graphic xmlns:a="http://schemas.openxmlformats.org/drawingml/2006/main">
+              <a:graphicData uri="http://schemas.openxmlformats.org/drawingml/2006/picture">
+                <pic:pic xmlns:pic="http://schemas.openxmlformats.org/drawingml/2006/picture">
+                  <pic:nvPicPr>
+                    <pic:cNvPr id="0" name="Picture 7" descr="../final.JPG"/>
+                    <pic:cNvPicPr>
+                      <a:picLocks noChangeAspect="1" noChangeArrowheads="1"/>
+                    </pic:cNvPicPr>
+                  </pic:nvPicPr>
+                  <pic:blipFill>
+                    <a:blip r:embed="rId21" cstate="print">
+                      <a:extLst>
+                        <a:ext uri="{28A0092B-C50C-407E-A947-70E740481C1C}">
+                          <a14:useLocalDpi xmlns:a14="http://schemas.microsoft.com/office/drawing/2010/main" val="0"/>
+                        </a:ext>
+                      </a:extLst>
+                    </a:blip>
+                    <a:srcRect/>
+                    <a:stretch>
+                      <a:fillRect/>
+                    </a:stretch>
+                  </pic:blipFill>
+                  <pic:spPr bwMode="auto">
+                    <a:xfrm>
+                      <a:off x="0" y="0"/>
+                      <a:ext cx="7440930" cy="3999865"/>
+                    </a:xfrm>
+                    <a:prstGeom prst="rect">
+                      <a:avLst/>
+                    </a:prstGeom>
+                    <a:noFill/>
+                    <a:ln>
+                      <a:noFill/>
+                    </a:ln>
+                  </pic:spPr>
+                </pic:pic>
+              </a:graphicData>
+            </a:graphic>
+            <wp14:sizeRelH relativeFrom="page">
+              <wp14:pctWidth>0</wp14:pctWidth>
+            </wp14:sizeRelH>
+            <wp14:sizeRelV relativeFrom="page">
+              <wp14:pctHeight>0</wp14:pctHeight>
+            </wp14:sizeRelV>
+          </wp:anchor>
+        </w:drawing>
+      </w:r>
+      <w:r>
+        <w:rPr>
+          <w:rFonts w:ascii="Times New Roman" w:eastAsia="Times New Roman" w:hAnsi="Times New Roman" w:cs="Times New Roman"/>
+          <w:b/>
+          <w:sz w:val="24"/>
+          <w:szCs w:val="24"/>
+          <w:u w:val="single"/>
+        </w:rPr>
+        <w:t>(Sheet 5)</w:t>
+      </w:r>
+      <w:r>
+        <w:rPr>
+          <w:rFonts w:ascii="Times New Roman" w:eastAsia="Times New Roman" w:hAnsi="Times New Roman" w:cs="Times New Roman"/>
+          <w:b/>
+          <w:sz w:val="24"/>
+          <w:szCs w:val="24"/>
+          <w:u w:val="single"/>
+        </w:rPr>
+        <w:t xml:space="preserve"> </w:t>
+      </w:r>
+      <w:r>
+        <w:rPr>
+          <w:rFonts w:ascii="Times New Roman" w:eastAsia="Times New Roman" w:hAnsi="Times New Roman" w:cs="Times New Roman"/>
+          <w:b/>
+          <w:sz w:val="24"/>
+          <w:szCs w:val="24"/>
+          <w:u w:val="single"/>
+        </w:rPr>
+        <w:t>Realization Design</w:t>
+      </w:r>
+    </w:p>
+    <w:p>
+      <w:pPr>
+        <w:pStyle w:val="ListParagraph"/>
+        <w:spacing w:before="100" w:beforeAutospacing="1" w:after="100" w:afterAutospacing="1" w:line="240" w:lineRule="auto"/>
+        <w:rPr>
+          <w:rFonts w:ascii="Times New Roman" w:eastAsia="Times New Roman" w:hAnsi="Times New Roman" w:cs="Times New Roman"/>
+          <w:sz w:val="24"/>
+          <w:szCs w:val="24"/>
+        </w:rPr>
+      </w:pPr>
+    </w:p>
+    <w:p>
+      <w:pPr>
+        <w:pStyle w:val="ListParagraph"/>
+        <w:numPr>
+          <w:ilvl w:val="0"/>
+          <w:numId w:val="10"/>
+        </w:numPr>
+        <w:spacing w:before="100" w:beforeAutospacing="1" w:after="100" w:afterAutospacing="1" w:line="240" w:lineRule="auto"/>
+        <w:rPr>
+          <w:rFonts w:ascii="Times New Roman" w:eastAsia="Times New Roman" w:hAnsi="Times New Roman" w:cs="Times New Roman"/>
+          <w:sz w:val="24"/>
+          <w:szCs w:val="24"/>
+        </w:rPr>
+      </w:pPr>
+      <w:r>
+        <w:rPr>
+          <w:rFonts w:ascii="Times New Roman" w:eastAsia="Times New Roman" w:hAnsi="Times New Roman" w:cs="Times New Roman"/>
+          <w:sz w:val="24"/>
+          <w:szCs w:val="24"/>
+        </w:rPr>
+        <w:t>Our choice was a mix of design 1 and design 3. We really liked how the heat map could give a quick overview to the user of how emissions were being used. However, design 1 lacked a way to compare datasets efficiently. We did this by letting the user select data and add it to a graph for more detail.  The problem with design 3 was that the user started out with too much data and it was instantly cluttered, this way the user can select the data they want and it will make more sense to them.</w:t>
+      </w:r>
+    </w:p>
+    <w:p>
+      <w:pPr>
+        <w:spacing w:before="100" w:beforeAutospacing="1" w:after="100" w:afterAutospacing="1" w:line="240" w:lineRule="auto"/>
+        <w:ind w:left="720"/>
+        <w:jc w:val="center"/>
+        <w:rPr>
+          <w:rFonts w:ascii="Times New Roman" w:eastAsia="Times New Roman" w:hAnsi="Times New Roman" w:cs="Times New Roman"/>
+          <w:sz w:val="24"/>
+          <w:szCs w:val="24"/>
+        </w:rPr>
+      </w:pPr>
+    </w:p>
+    <w:p>
+      <w:pPr>
+        <w:rPr>
+          <w:rFonts w:ascii="Times New Roman" w:eastAsia="Times New Roman" w:hAnsi="Times New Roman" w:cs="Times New Roman"/>
+          <w:sz w:val="24"/>
+          <w:szCs w:val="24"/>
+        </w:rPr>
+      </w:pPr>
+      <w:r>
+        <w:rPr>
+          <w:rFonts w:ascii="Times New Roman" w:eastAsia="Times New Roman" w:hAnsi="Times New Roman" w:cs="Times New Roman"/>
+          <w:sz w:val="24"/>
+          <w:szCs w:val="24"/>
+        </w:rPr>
+        <w:br w:type="page"/>
+      </w:r>
+    </w:p>
+    <w:p>
+      <w:pPr>
+        <w:spacing w:before="100" w:beforeAutospacing="1" w:after="100" w:afterAutospacing="1" w:line="240" w:lineRule="auto"/>
+        <w:ind w:left="720"/>
+        <w:rPr>
+          <w:rFonts w:ascii="Times New Roman" w:eastAsia="Times New Roman" w:hAnsi="Times New Roman" w:cs="Times New Roman"/>
+          <w:sz w:val="24"/>
+          <w:szCs w:val="24"/>
+        </w:rPr>
+      </w:pPr>
+    </w:p>
+    <w:p>
+      <w:pPr>
+        <w:spacing w:before="100" w:beforeAutospacing="1" w:after="100" w:afterAutospacing="1" w:line="240" w:lineRule="auto"/>
+        <w:ind w:left="720"/>
+        <w:rPr>
+          <w:rFonts w:ascii="Times New Roman" w:eastAsia="Times New Roman" w:hAnsi="Times New Roman" w:cs="Times New Roman"/>
+          <w:sz w:val="24"/>
+          <w:szCs w:val="24"/>
+        </w:rPr>
+      </w:pPr>
     </w:p>
     <w:p>
       <w:pPr>
@@ -1512,8 +2376,14 @@
         </w:rPr>
         <w:t>Animation</w:t>
       </w:r>
-      <w:bookmarkStart w:id="1" w:name="_GoBack"/>
-      <w:bookmarkEnd w:id="1"/>
+      <w:r>
+        <w:rPr>
+          <w:rFonts w:ascii="Times New Roman" w:eastAsia="Times New Roman" w:hAnsi="Times New Roman" w:cs="Times New Roman"/>
+          <w:sz w:val="24"/>
+          <w:szCs w:val="24"/>
+        </w:rPr>
+        <w:t>, brushing to zoom by country</w:t>
+      </w:r>
     </w:p>
     <w:p>
       <w:pPr>
@@ -1547,10 +2417,234 @@
         <w:t xml:space="preserve"> Make sure that you plan your work so that you can avoid a big rush right before the final project deadline, and delegate different modules and responsibilities among your team members. Write this in terms of weekly deadlines.</w:t>
       </w:r>
     </w:p>
+    <w:p>
+      <w:pPr>
+        <w:numPr>
+          <w:ilvl w:val="1"/>
+          <w:numId w:val="1"/>
+        </w:numPr>
+        <w:spacing w:before="100" w:beforeAutospacing="1" w:after="100" w:afterAutospacing="1" w:line="240" w:lineRule="auto"/>
+        <w:rPr>
+          <w:rFonts w:ascii="Times New Roman" w:eastAsia="Times New Roman" w:hAnsi="Times New Roman" w:cs="Times New Roman"/>
+          <w:sz w:val="24"/>
+          <w:szCs w:val="24"/>
+        </w:rPr>
+      </w:pPr>
+      <w:r>
+        <w:rPr>
+          <w:rFonts w:ascii="Times New Roman" w:eastAsia="Times New Roman" w:hAnsi="Times New Roman" w:cs="Times New Roman"/>
+          <w:bCs/>
+          <w:sz w:val="24"/>
+          <w:szCs w:val="24"/>
+        </w:rPr>
+        <w:t>Friday Nov 4</w:t>
+      </w:r>
+      <w:r>
+        <w:rPr>
+          <w:rFonts w:ascii="Times New Roman" w:eastAsia="Times New Roman" w:hAnsi="Times New Roman" w:cs="Times New Roman"/>
+          <w:bCs/>
+          <w:sz w:val="24"/>
+          <w:szCs w:val="24"/>
+          <w:vertAlign w:val="superscript"/>
+        </w:rPr>
+        <w:t>th</w:t>
+      </w:r>
+      <w:r>
+        <w:rPr>
+          <w:rFonts w:ascii="Times New Roman" w:eastAsia="Times New Roman" w:hAnsi="Times New Roman" w:cs="Times New Roman"/>
+          <w:bCs/>
+          <w:sz w:val="24"/>
+          <w:szCs w:val="24"/>
+        </w:rPr>
+        <w:t>:</w:t>
+      </w:r>
+      <w:r>
+        <w:rPr>
+          <w:rFonts w:ascii="Times New Roman" w:eastAsia="Times New Roman" w:hAnsi="Times New Roman" w:cs="Times New Roman"/>
+          <w:sz w:val="24"/>
+          <w:szCs w:val="24"/>
+        </w:rPr>
+        <w:t xml:space="preserve"> Word Cloud</w:t>
+      </w:r>
+    </w:p>
+    <w:p>
+      <w:pPr>
+        <w:numPr>
+          <w:ilvl w:val="1"/>
+          <w:numId w:val="1"/>
+        </w:numPr>
+        <w:spacing w:before="100" w:beforeAutospacing="1" w:after="100" w:afterAutospacing="1" w:line="240" w:lineRule="auto"/>
+        <w:rPr>
+          <w:rFonts w:ascii="Times New Roman" w:eastAsia="Times New Roman" w:hAnsi="Times New Roman" w:cs="Times New Roman"/>
+          <w:sz w:val="24"/>
+          <w:szCs w:val="24"/>
+        </w:rPr>
+      </w:pPr>
+      <w:r>
+        <w:rPr>
+          <w:rFonts w:ascii="Times New Roman" w:eastAsia="Times New Roman" w:hAnsi="Times New Roman" w:cs="Times New Roman"/>
+          <w:sz w:val="24"/>
+          <w:szCs w:val="24"/>
+        </w:rPr>
+        <w:t>Friday Nov 11</w:t>
+      </w:r>
+      <w:r>
+        <w:rPr>
+          <w:rFonts w:ascii="Times New Roman" w:eastAsia="Times New Roman" w:hAnsi="Times New Roman" w:cs="Times New Roman"/>
+          <w:sz w:val="24"/>
+          <w:szCs w:val="24"/>
+          <w:vertAlign w:val="superscript"/>
+        </w:rPr>
+        <w:t>th</w:t>
+      </w:r>
+      <w:r>
+        <w:rPr>
+          <w:rFonts w:ascii="Times New Roman" w:eastAsia="Times New Roman" w:hAnsi="Times New Roman" w:cs="Times New Roman"/>
+          <w:sz w:val="24"/>
+          <w:szCs w:val="24"/>
+        </w:rPr>
+        <w:t>: Heat Map – Milestone Due</w:t>
+      </w:r>
+    </w:p>
+    <w:p>
+      <w:pPr>
+        <w:numPr>
+          <w:ilvl w:val="1"/>
+          <w:numId w:val="1"/>
+        </w:numPr>
+        <w:spacing w:before="100" w:beforeAutospacing="1" w:after="100" w:afterAutospacing="1" w:line="240" w:lineRule="auto"/>
+        <w:rPr>
+          <w:rFonts w:ascii="Times New Roman" w:eastAsia="Times New Roman" w:hAnsi="Times New Roman" w:cs="Times New Roman"/>
+          <w:sz w:val="24"/>
+          <w:szCs w:val="24"/>
+        </w:rPr>
+      </w:pPr>
+      <w:r>
+        <w:rPr>
+          <w:rFonts w:ascii="Times New Roman" w:eastAsia="Times New Roman" w:hAnsi="Times New Roman" w:cs="Times New Roman"/>
+          <w:sz w:val="24"/>
+          <w:szCs w:val="24"/>
+        </w:rPr>
+        <w:t>Friday Nov 18</w:t>
+      </w:r>
+      <w:r>
+        <w:rPr>
+          <w:rFonts w:ascii="Times New Roman" w:eastAsia="Times New Roman" w:hAnsi="Times New Roman" w:cs="Times New Roman"/>
+          <w:sz w:val="24"/>
+          <w:szCs w:val="24"/>
+          <w:vertAlign w:val="superscript"/>
+        </w:rPr>
+        <w:t>th</w:t>
+      </w:r>
+      <w:r>
+        <w:rPr>
+          <w:rFonts w:ascii="Times New Roman" w:eastAsia="Times New Roman" w:hAnsi="Times New Roman" w:cs="Times New Roman"/>
+          <w:sz w:val="24"/>
+          <w:szCs w:val="24"/>
+        </w:rPr>
+        <w:t xml:space="preserve">: </w:t>
+      </w:r>
+      <w:r>
+        <w:rPr>
+          <w:rFonts w:ascii="Times New Roman" w:eastAsia="Times New Roman" w:hAnsi="Times New Roman" w:cs="Times New Roman"/>
+          <w:sz w:val="24"/>
+          <w:szCs w:val="24"/>
+        </w:rPr>
+        <w:t>Comparison Chart</w:t>
+      </w:r>
+    </w:p>
+    <w:p>
+      <w:pPr>
+        <w:numPr>
+          <w:ilvl w:val="1"/>
+          <w:numId w:val="1"/>
+        </w:numPr>
+        <w:spacing w:before="100" w:beforeAutospacing="1" w:after="100" w:afterAutospacing="1" w:line="240" w:lineRule="auto"/>
+        <w:rPr>
+          <w:rFonts w:ascii="Times New Roman" w:eastAsia="Times New Roman" w:hAnsi="Times New Roman" w:cs="Times New Roman"/>
+          <w:sz w:val="24"/>
+          <w:szCs w:val="24"/>
+        </w:rPr>
+      </w:pPr>
+      <w:r>
+        <w:rPr>
+          <w:rFonts w:ascii="Times New Roman" w:eastAsia="Times New Roman" w:hAnsi="Times New Roman" w:cs="Times New Roman"/>
+          <w:sz w:val="24"/>
+          <w:szCs w:val="24"/>
+        </w:rPr>
+        <w:t>Wednesday Nov 30</w:t>
+      </w:r>
+      <w:r>
+        <w:rPr>
+          <w:rFonts w:ascii="Times New Roman" w:eastAsia="Times New Roman" w:hAnsi="Times New Roman" w:cs="Times New Roman"/>
+          <w:sz w:val="24"/>
+          <w:szCs w:val="24"/>
+          <w:vertAlign w:val="superscript"/>
+        </w:rPr>
+        <w:t>th</w:t>
+      </w:r>
+      <w:r>
+        <w:rPr>
+          <w:rFonts w:ascii="Times New Roman" w:eastAsia="Times New Roman" w:hAnsi="Times New Roman" w:cs="Times New Roman"/>
+          <w:sz w:val="24"/>
+          <w:szCs w:val="24"/>
+        </w:rPr>
+        <w:t>: Tooltips, brushing, animations</w:t>
+      </w:r>
+    </w:p>
+    <w:p>
+      <w:pPr>
+        <w:numPr>
+          <w:ilvl w:val="1"/>
+          <w:numId w:val="1"/>
+        </w:numPr>
+        <w:spacing w:before="100" w:beforeAutospacing="1" w:after="100" w:afterAutospacing="1" w:line="240" w:lineRule="auto"/>
+        <w:rPr>
+          <w:rFonts w:ascii="Times New Roman" w:eastAsia="Times New Roman" w:hAnsi="Times New Roman" w:cs="Times New Roman"/>
+          <w:sz w:val="24"/>
+          <w:szCs w:val="24"/>
+        </w:rPr>
+      </w:pPr>
+      <w:r>
+        <w:rPr>
+          <w:rFonts w:ascii="Times New Roman" w:eastAsia="Times New Roman" w:hAnsi="Times New Roman" w:cs="Times New Roman"/>
+          <w:sz w:val="24"/>
+          <w:szCs w:val="24"/>
+        </w:rPr>
+        <w:t>Tuesday Dec 1</w:t>
+      </w:r>
+      <w:r>
+        <w:rPr>
+          <w:rFonts w:ascii="Times New Roman" w:eastAsia="Times New Roman" w:hAnsi="Times New Roman" w:cs="Times New Roman"/>
+          <w:sz w:val="24"/>
+          <w:szCs w:val="24"/>
+          <w:vertAlign w:val="superscript"/>
+        </w:rPr>
+        <w:t>st</w:t>
+      </w:r>
+      <w:r>
+        <w:rPr>
+          <w:rFonts w:ascii="Times New Roman" w:eastAsia="Times New Roman" w:hAnsi="Times New Roman" w:cs="Times New Roman"/>
+          <w:sz w:val="24"/>
+          <w:szCs w:val="24"/>
+        </w:rPr>
+        <w:t>: Finalize Visualization</w:t>
+      </w:r>
+      <w:bookmarkStart w:id="0" w:name="_GoBack"/>
+      <w:bookmarkEnd w:id="0"/>
+      <w:r>
+        <w:rPr>
+          <w:rFonts w:ascii="Times New Roman" w:eastAsia="Times New Roman" w:hAnsi="Times New Roman" w:cs="Times New Roman"/>
+          <w:sz w:val="24"/>
+          <w:szCs w:val="24"/>
+        </w:rPr>
+        <w:t xml:space="preserve"> </w:t>
+      </w:r>
+    </w:p>
     <w:p/>
     <w:sectPr>
       <w:pgSz w:w="12240" w:h="15840"/>
-      <w:pgMar w:top="1440" w:right="1440" w:bottom="1440" w:left="1440" w:header="720" w:footer="720" w:gutter="0"/>
+      <w:pgMar w:top="1440" w:right="1080" w:bottom="1440" w:left="1080" w:header="720" w:footer="720" w:gutter="0"/>
       <w:cols w:space="720"/>
       <w:docGrid w:linePitch="360"/>
     </w:sectPr>
@@ -1558,36 +2652,9 @@
 </w:document>
 </file>
 
-<file path=word/comments.xml><?xml version="1.0" encoding="utf-8"?>
-<w:comments xmlns:wpc="http://schemas.microsoft.com/office/word/2010/wordprocessingCanvas" xmlns:cx="http://schemas.microsoft.com/office/drawing/2014/chartex" xmlns:cx1="http://schemas.microsoft.com/office/drawing/2015/9/8/chartex" xmlns:cx2="http://schemas.microsoft.com/office/drawing/2015/10/21/chartex" xmlns:mc="http://schemas.openxmlformats.org/markup-compatibility/2006" xmlns:o="urn:schemas-microsoft-com:office:office" xmlns:r="http://schemas.openxmlformats.org/officeDocument/2006/relationships" xmlns:m="http://schemas.openxmlformats.org/officeDocument/2006/math" xmlns:v="urn:schemas-microsoft-com:vml" xmlns:wp14="http://schemas.microsoft.com/office/word/2010/wordprocessingDrawing" xmlns:wp="http://schemas.openxmlformats.org/drawingml/2006/wordprocessingDrawing" xmlns:w10="urn:schemas-microsoft-com:office:word" xmlns:w="http://schemas.openxmlformats.org/wordprocessingml/2006/main" xmlns:w14="http://schemas.microsoft.com/office/word/2010/wordml" xmlns:w15="http://schemas.microsoft.com/office/word/2012/wordml" xmlns:w16se="http://schemas.microsoft.com/office/word/2015/wordml/symex" xmlns:wpg="http://schemas.microsoft.com/office/word/2010/wordprocessingGroup" xmlns:wpi="http://schemas.microsoft.com/office/word/2010/wordprocessingInk" xmlns:wne="http://schemas.microsoft.com/office/word/2006/wordml" xmlns:wps="http://schemas.microsoft.com/office/word/2010/wordprocessingShape" mc:Ignorable="w14 w15 w16se wp14">
-  <w:comment w:id="0" w:author="Matt Howa" w:date="2016-10-20T18:33:00Z" w:initials="MH">
-    <w:p>
-      <w:pPr>
-        <w:pStyle w:val="CommentText"/>
-      </w:pPr>
-      <w:r>
-        <w:rPr>
-          <w:rStyle w:val="CommentReference"/>
-        </w:rPr>
-        <w:annotationRef/>
-      </w:r>
-      <w:r>
-        <w:t>Must add sketches and final</w:t>
-      </w:r>
-    </w:p>
-  </w:comment>
-</w:comments>
-</file>
-
-<file path=word/commentsExtended.xml><?xml version="1.0" encoding="utf-8"?>
-<w15:commentsEx xmlns:wpc="http://schemas.microsoft.com/office/word/2010/wordprocessingCanvas" xmlns:cx="http://schemas.microsoft.com/office/drawing/2014/chartex" xmlns:cx1="http://schemas.microsoft.com/office/drawing/2015/9/8/chartex" xmlns:cx2="http://schemas.microsoft.com/office/drawing/2015/10/21/chartex" xmlns:mc="http://schemas.openxmlformats.org/markup-compatibility/2006" xmlns:o="urn:schemas-microsoft-com:office:office" xmlns:r="http://schemas.openxmlformats.org/officeDocument/2006/relationships" xmlns:m="http://schemas.openxmlformats.org/officeDocument/2006/math" xmlns:v="urn:schemas-microsoft-com:vml" xmlns:wp14="http://schemas.microsoft.com/office/word/2010/wordprocessingDrawing" xmlns:wp="http://schemas.openxmlformats.org/drawingml/2006/wordprocessingDrawing" xmlns:w10="urn:schemas-microsoft-com:office:word" xmlns:w="http://schemas.openxmlformats.org/wordprocessingml/2006/main" xmlns:w14="http://schemas.microsoft.com/office/word/2010/wordml" xmlns:w15="http://schemas.microsoft.com/office/word/2012/wordml" xmlns:w16se="http://schemas.microsoft.com/office/word/2015/wordml/symex" xmlns:wpg="http://schemas.microsoft.com/office/word/2010/wordprocessingGroup" xmlns:wpi="http://schemas.microsoft.com/office/word/2010/wordprocessingInk" xmlns:wne="http://schemas.microsoft.com/office/word/2006/wordml" xmlns:wps="http://schemas.microsoft.com/office/word/2010/wordprocessingShape" mc:Ignorable="w14 w15 w16se wp14">
-  <w15:commentEx w15:paraId="4DD985CD" w15:done="0"/>
-</w15:commentsEx>
-</file>
-
 <file path=word/numbering.xml><?xml version="1.0" encoding="utf-8"?>
-<w:numbering xmlns:wpc="http://schemas.microsoft.com/office/word/2010/wordprocessingCanvas" xmlns:cx="http://schemas.microsoft.com/office/drawing/2014/chartex" xmlns:cx1="http://schemas.microsoft.com/office/drawing/2015/9/8/chartex" xmlns:cx2="http://schemas.microsoft.com/office/drawing/2015/10/21/chartex" xmlns:mc="http://schemas.openxmlformats.org/markup-compatibility/2006" xmlns:o="urn:schemas-microsoft-com:office:office" xmlns:r="http://schemas.openxmlformats.org/officeDocument/2006/relationships" xmlns:m="http://schemas.openxmlformats.org/officeDocument/2006/math" xmlns:v="urn:schemas-microsoft-com:vml" xmlns:wp14="http://schemas.microsoft.com/office/word/2010/wordprocessingDrawing" xmlns:wp="http://schemas.openxmlformats.org/drawingml/2006/wordprocessingDrawing" xmlns:w10="urn:schemas-microsoft-com:office:word" xmlns:w="http://schemas.openxmlformats.org/wordprocessingml/2006/main" xmlns:w14="http://schemas.microsoft.com/office/word/2010/wordml" xmlns:w15="http://schemas.microsoft.com/office/word/2012/wordml" xmlns:w16se="http://schemas.microsoft.com/office/word/2015/wordml/symex" xmlns:wpg="http://schemas.microsoft.com/office/word/2010/wordprocessingGroup" xmlns:wpi="http://schemas.microsoft.com/office/word/2010/wordprocessingInk" xmlns:wne="http://schemas.microsoft.com/office/word/2006/wordml" xmlns:wps="http://schemas.microsoft.com/office/word/2010/wordprocessingShape" mc:Ignorable="w14 w15 w16se wp14">
-  <w:abstractNum w:abstractNumId="0" w15:restartNumberingAfterBreak="0">
+<w:numbering xmlns:wpc="http://schemas.microsoft.com/office/word/2010/wordprocessingCanvas" xmlns:mo="http://schemas.microsoft.com/office/mac/office/2008/main" xmlns:mc="http://schemas.openxmlformats.org/markup-compatibility/2006" xmlns:mv="urn:schemas-microsoft-com:mac:vml" xmlns:o="urn:schemas-microsoft-com:office:office" xmlns:r="http://schemas.openxmlformats.org/officeDocument/2006/relationships" xmlns:m="http://schemas.openxmlformats.org/officeDocument/2006/math" xmlns:v="urn:schemas-microsoft-com:vml" xmlns:wp14="http://schemas.microsoft.com/office/word/2010/wordprocessingDrawing" xmlns:wp="http://schemas.openxmlformats.org/drawingml/2006/wordprocessingDrawing" xmlns:w10="urn:schemas-microsoft-com:office:word" xmlns:w="http://schemas.openxmlformats.org/wordprocessingml/2006/main" xmlns:w14="http://schemas.microsoft.com/office/word/2010/wordml" xmlns:w15="http://schemas.microsoft.com/office/word/2012/wordml" xmlns:wpg="http://schemas.microsoft.com/office/word/2010/wordprocessingGroup" xmlns:wpi="http://schemas.microsoft.com/office/word/2010/wordprocessingInk" xmlns:wne="http://schemas.microsoft.com/office/word/2006/wordml" xmlns:wps="http://schemas.microsoft.com/office/word/2010/wordprocessingShape" mc:Ignorable="w14 w15 wp14">
+  <w:abstractNum w:abstractNumId="0">
     <w:nsid w:val="0C5D77BC"/>
     <w:multiLevelType w:val="hybridMultilevel"/>
     <w:tmpl w:val="7342184E"/>
@@ -1673,7 +2740,7 @@
       </w:pPr>
     </w:lvl>
   </w:abstractNum>
-  <w:abstractNum w:abstractNumId="1" w15:restartNumberingAfterBreak="0">
+  <w:abstractNum w:abstractNumId="1">
     <w:nsid w:val="0E591CE7"/>
     <w:multiLevelType w:val="hybridMultilevel"/>
     <w:tmpl w:val="E21A7D5A"/>
@@ -1759,7 +2826,7 @@
       </w:pPr>
     </w:lvl>
   </w:abstractNum>
-  <w:abstractNum w:abstractNumId="2" w15:restartNumberingAfterBreak="0">
+  <w:abstractNum w:abstractNumId="2">
     <w:nsid w:val="1E9D1B99"/>
     <w:multiLevelType w:val="hybridMultilevel"/>
     <w:tmpl w:val="F9ACFEEA"/>
@@ -1845,7 +2912,7 @@
       </w:pPr>
     </w:lvl>
   </w:abstractNum>
-  <w:abstractNum w:abstractNumId="3" w15:restartNumberingAfterBreak="0">
+  <w:abstractNum w:abstractNumId="3">
     <w:nsid w:val="26B40A65"/>
     <w:multiLevelType w:val="hybridMultilevel"/>
     <w:tmpl w:val="F6D03D54"/>
@@ -1958,7 +3025,119 @@
       </w:rPr>
     </w:lvl>
   </w:abstractNum>
-  <w:abstractNum w:abstractNumId="4" w15:restartNumberingAfterBreak="0">
+  <w:abstractNum w:abstractNumId="4">
+    <w:nsid w:val="329A7E17"/>
+    <w:multiLevelType w:val="hybridMultilevel"/>
+    <w:tmpl w:val="11E860B8"/>
+    <w:lvl w:ilvl="0" w:tplc="FE7C81EE">
+      <w:numFmt w:val="bullet"/>
+      <w:lvlText w:val="-"/>
+      <w:lvlJc w:val="left"/>
+      <w:pPr>
+        <w:ind w:left="1080" w:hanging="360"/>
+      </w:pPr>
+      <w:rPr>
+        <w:rFonts w:ascii="Times New Roman" w:eastAsia="Times New Roman" w:hAnsi="Times New Roman" w:cs="Times New Roman" w:hint="default"/>
+      </w:rPr>
+    </w:lvl>
+    <w:lvl w:ilvl="1" w:tplc="04090003" w:tentative="1">
+      <w:start w:val="1"/>
+      <w:numFmt w:val="bullet"/>
+      <w:lvlText w:val="o"/>
+      <w:lvlJc w:val="left"/>
+      <w:pPr>
+        <w:ind w:left="1800" w:hanging="360"/>
+      </w:pPr>
+      <w:rPr>
+        <w:rFonts w:ascii="Courier New" w:hAnsi="Courier New" w:cs="Courier New" w:hint="default"/>
+      </w:rPr>
+    </w:lvl>
+    <w:lvl w:ilvl="2" w:tplc="04090005" w:tentative="1">
+      <w:start w:val="1"/>
+      <w:numFmt w:val="bullet"/>
+      <w:lvlText w:val=""/>
+      <w:lvlJc w:val="left"/>
+      <w:pPr>
+        <w:ind w:left="2520" w:hanging="360"/>
+      </w:pPr>
+      <w:rPr>
+        <w:rFonts w:ascii="Wingdings" w:hAnsi="Wingdings" w:hint="default"/>
+      </w:rPr>
+    </w:lvl>
+    <w:lvl w:ilvl="3" w:tplc="04090001" w:tentative="1">
+      <w:start w:val="1"/>
+      <w:numFmt w:val="bullet"/>
+      <w:lvlText w:val=""/>
+      <w:lvlJc w:val="left"/>
+      <w:pPr>
+        <w:ind w:left="3240" w:hanging="360"/>
+      </w:pPr>
+      <w:rPr>
+        <w:rFonts w:ascii="Symbol" w:hAnsi="Symbol" w:hint="default"/>
+      </w:rPr>
+    </w:lvl>
+    <w:lvl w:ilvl="4" w:tplc="04090003" w:tentative="1">
+      <w:start w:val="1"/>
+      <w:numFmt w:val="bullet"/>
+      <w:lvlText w:val="o"/>
+      <w:lvlJc w:val="left"/>
+      <w:pPr>
+        <w:ind w:left="3960" w:hanging="360"/>
+      </w:pPr>
+      <w:rPr>
+        <w:rFonts w:ascii="Courier New" w:hAnsi="Courier New" w:cs="Courier New" w:hint="default"/>
+      </w:rPr>
+    </w:lvl>
+    <w:lvl w:ilvl="5" w:tplc="04090005" w:tentative="1">
+      <w:start w:val="1"/>
+      <w:numFmt w:val="bullet"/>
+      <w:lvlText w:val=""/>
+      <w:lvlJc w:val="left"/>
+      <w:pPr>
+        <w:ind w:left="4680" w:hanging="360"/>
+      </w:pPr>
+      <w:rPr>
+        <w:rFonts w:ascii="Wingdings" w:hAnsi="Wingdings" w:hint="default"/>
+      </w:rPr>
+    </w:lvl>
+    <w:lvl w:ilvl="6" w:tplc="04090001" w:tentative="1">
+      <w:start w:val="1"/>
+      <w:numFmt w:val="bullet"/>
+      <w:lvlText w:val=""/>
+      <w:lvlJc w:val="left"/>
+      <w:pPr>
+        <w:ind w:left="5400" w:hanging="360"/>
+      </w:pPr>
+      <w:rPr>
+        <w:rFonts w:ascii="Symbol" w:hAnsi="Symbol" w:hint="default"/>
+      </w:rPr>
+    </w:lvl>
+    <w:lvl w:ilvl="7" w:tplc="04090003" w:tentative="1">
+      <w:start w:val="1"/>
+      <w:numFmt w:val="bullet"/>
+      <w:lvlText w:val="o"/>
+      <w:lvlJc w:val="left"/>
+      <w:pPr>
+        <w:ind w:left="6120" w:hanging="360"/>
+      </w:pPr>
+      <w:rPr>
+        <w:rFonts w:ascii="Courier New" w:hAnsi="Courier New" w:cs="Courier New" w:hint="default"/>
+      </w:rPr>
+    </w:lvl>
+    <w:lvl w:ilvl="8" w:tplc="04090005" w:tentative="1">
+      <w:start w:val="1"/>
+      <w:numFmt w:val="bullet"/>
+      <w:lvlText w:val=""/>
+      <w:lvlJc w:val="left"/>
+      <w:pPr>
+        <w:ind w:left="6840" w:hanging="360"/>
+      </w:pPr>
+      <w:rPr>
+        <w:rFonts w:ascii="Wingdings" w:hAnsi="Wingdings" w:hint="default"/>
+      </w:rPr>
+    </w:lvl>
+  </w:abstractNum>
+  <w:abstractNum w:abstractNumId="5">
     <w:nsid w:val="36982623"/>
     <w:multiLevelType w:val="hybridMultilevel"/>
     <w:tmpl w:val="A5D208BA"/>
@@ -2071,7 +3250,120 @@
       </w:rPr>
     </w:lvl>
   </w:abstractNum>
-  <w:abstractNum w:abstractNumId="5" w15:restartNumberingAfterBreak="0">
+  <w:abstractNum w:abstractNumId="6">
+    <w:nsid w:val="40EB3F80"/>
+    <w:multiLevelType w:val="hybridMultilevel"/>
+    <w:tmpl w:val="8200D644"/>
+    <w:lvl w:ilvl="0" w:tplc="04090001">
+      <w:start w:val="1"/>
+      <w:numFmt w:val="bullet"/>
+      <w:lvlText w:val=""/>
+      <w:lvlJc w:val="left"/>
+      <w:pPr>
+        <w:ind w:left="1440" w:hanging="360"/>
+      </w:pPr>
+      <w:rPr>
+        <w:rFonts w:ascii="Symbol" w:hAnsi="Symbol" w:hint="default"/>
+      </w:rPr>
+    </w:lvl>
+    <w:lvl w:ilvl="1" w:tplc="04090003" w:tentative="1">
+      <w:start w:val="1"/>
+      <w:numFmt w:val="bullet"/>
+      <w:lvlText w:val="o"/>
+      <w:lvlJc w:val="left"/>
+      <w:pPr>
+        <w:ind w:left="2160" w:hanging="360"/>
+      </w:pPr>
+      <w:rPr>
+        <w:rFonts w:ascii="Courier New" w:hAnsi="Courier New" w:cs="Courier New" w:hint="default"/>
+      </w:rPr>
+    </w:lvl>
+    <w:lvl w:ilvl="2" w:tplc="04090005" w:tentative="1">
+      <w:start w:val="1"/>
+      <w:numFmt w:val="bullet"/>
+      <w:lvlText w:val=""/>
+      <w:lvlJc w:val="left"/>
+      <w:pPr>
+        <w:ind w:left="2880" w:hanging="360"/>
+      </w:pPr>
+      <w:rPr>
+        <w:rFonts w:ascii="Wingdings" w:hAnsi="Wingdings" w:hint="default"/>
+      </w:rPr>
+    </w:lvl>
+    <w:lvl w:ilvl="3" w:tplc="04090001" w:tentative="1">
+      <w:start w:val="1"/>
+      <w:numFmt w:val="bullet"/>
+      <w:lvlText w:val=""/>
+      <w:lvlJc w:val="left"/>
+      <w:pPr>
+        <w:ind w:left="3600" w:hanging="360"/>
+      </w:pPr>
+      <w:rPr>
+        <w:rFonts w:ascii="Symbol" w:hAnsi="Symbol" w:hint="default"/>
+      </w:rPr>
+    </w:lvl>
+    <w:lvl w:ilvl="4" w:tplc="04090003" w:tentative="1">
+      <w:start w:val="1"/>
+      <w:numFmt w:val="bullet"/>
+      <w:lvlText w:val="o"/>
+      <w:lvlJc w:val="left"/>
+      <w:pPr>
+        <w:ind w:left="4320" w:hanging="360"/>
+      </w:pPr>
+      <w:rPr>
+        <w:rFonts w:ascii="Courier New" w:hAnsi="Courier New" w:cs="Courier New" w:hint="default"/>
+      </w:rPr>
+    </w:lvl>
+    <w:lvl w:ilvl="5" w:tplc="04090005" w:tentative="1">
+      <w:start w:val="1"/>
+      <w:numFmt w:val="bullet"/>
+      <w:lvlText w:val=""/>
+      <w:lvlJc w:val="left"/>
+      <w:pPr>
+        <w:ind w:left="5040" w:hanging="360"/>
+      </w:pPr>
+      <w:rPr>
+        <w:rFonts w:ascii="Wingdings" w:hAnsi="Wingdings" w:hint="default"/>
+      </w:rPr>
+    </w:lvl>
+    <w:lvl w:ilvl="6" w:tplc="04090001" w:tentative="1">
+      <w:start w:val="1"/>
+      <w:numFmt w:val="bullet"/>
+      <w:lvlText w:val=""/>
+      <w:lvlJc w:val="left"/>
+      <w:pPr>
+        <w:ind w:left="5760" w:hanging="360"/>
+      </w:pPr>
+      <w:rPr>
+        <w:rFonts w:ascii="Symbol" w:hAnsi="Symbol" w:hint="default"/>
+      </w:rPr>
+    </w:lvl>
+    <w:lvl w:ilvl="7" w:tplc="04090003" w:tentative="1">
+      <w:start w:val="1"/>
+      <w:numFmt w:val="bullet"/>
+      <w:lvlText w:val="o"/>
+      <w:lvlJc w:val="left"/>
+      <w:pPr>
+        <w:ind w:left="6480" w:hanging="360"/>
+      </w:pPr>
+      <w:rPr>
+        <w:rFonts w:ascii="Courier New" w:hAnsi="Courier New" w:cs="Courier New" w:hint="default"/>
+      </w:rPr>
+    </w:lvl>
+    <w:lvl w:ilvl="8" w:tplc="04090005" w:tentative="1">
+      <w:start w:val="1"/>
+      <w:numFmt w:val="bullet"/>
+      <w:lvlText w:val=""/>
+      <w:lvlJc w:val="left"/>
+      <w:pPr>
+        <w:ind w:left="7200" w:hanging="360"/>
+      </w:pPr>
+      <w:rPr>
+        <w:rFonts w:ascii="Wingdings" w:hAnsi="Wingdings" w:hint="default"/>
+      </w:rPr>
+    </w:lvl>
+  </w:abstractNum>
+  <w:abstractNum w:abstractNumId="7">
     <w:nsid w:val="4FE13599"/>
     <w:multiLevelType w:val="multilevel"/>
     <w:tmpl w:val="E802344C"/>
@@ -2220,11 +3512,237 @@
       </w:rPr>
     </w:lvl>
   </w:abstractNum>
+  <w:abstractNum w:abstractNumId="8">
+    <w:nsid w:val="614C7E4A"/>
+    <w:multiLevelType w:val="hybridMultilevel"/>
+    <w:tmpl w:val="CD001E60"/>
+    <w:lvl w:ilvl="0" w:tplc="04090001">
+      <w:start w:val="1"/>
+      <w:numFmt w:val="bullet"/>
+      <w:lvlText w:val=""/>
+      <w:lvlJc w:val="left"/>
+      <w:pPr>
+        <w:ind w:left="1080" w:hanging="360"/>
+      </w:pPr>
+      <w:rPr>
+        <w:rFonts w:ascii="Symbol" w:hAnsi="Symbol" w:hint="default"/>
+      </w:rPr>
+    </w:lvl>
+    <w:lvl w:ilvl="1" w:tplc="04090003" w:tentative="1">
+      <w:start w:val="1"/>
+      <w:numFmt w:val="bullet"/>
+      <w:lvlText w:val="o"/>
+      <w:lvlJc w:val="left"/>
+      <w:pPr>
+        <w:ind w:left="1440" w:hanging="360"/>
+      </w:pPr>
+      <w:rPr>
+        <w:rFonts w:ascii="Courier New" w:hAnsi="Courier New" w:cs="Courier New" w:hint="default"/>
+      </w:rPr>
+    </w:lvl>
+    <w:lvl w:ilvl="2" w:tplc="04090005" w:tentative="1">
+      <w:start w:val="1"/>
+      <w:numFmt w:val="bullet"/>
+      <w:lvlText w:val=""/>
+      <w:lvlJc w:val="left"/>
+      <w:pPr>
+        <w:ind w:left="2160" w:hanging="360"/>
+      </w:pPr>
+      <w:rPr>
+        <w:rFonts w:ascii="Wingdings" w:hAnsi="Wingdings" w:hint="default"/>
+      </w:rPr>
+    </w:lvl>
+    <w:lvl w:ilvl="3" w:tplc="04090001" w:tentative="1">
+      <w:start w:val="1"/>
+      <w:numFmt w:val="bullet"/>
+      <w:lvlText w:val=""/>
+      <w:lvlJc w:val="left"/>
+      <w:pPr>
+        <w:ind w:left="2880" w:hanging="360"/>
+      </w:pPr>
+      <w:rPr>
+        <w:rFonts w:ascii="Symbol" w:hAnsi="Symbol" w:hint="default"/>
+      </w:rPr>
+    </w:lvl>
+    <w:lvl w:ilvl="4" w:tplc="04090003" w:tentative="1">
+      <w:start w:val="1"/>
+      <w:numFmt w:val="bullet"/>
+      <w:lvlText w:val="o"/>
+      <w:lvlJc w:val="left"/>
+      <w:pPr>
+        <w:ind w:left="3600" w:hanging="360"/>
+      </w:pPr>
+      <w:rPr>
+        <w:rFonts w:ascii="Courier New" w:hAnsi="Courier New" w:cs="Courier New" w:hint="default"/>
+      </w:rPr>
+    </w:lvl>
+    <w:lvl w:ilvl="5" w:tplc="04090005" w:tentative="1">
+      <w:start w:val="1"/>
+      <w:numFmt w:val="bullet"/>
+      <w:lvlText w:val=""/>
+      <w:lvlJc w:val="left"/>
+      <w:pPr>
+        <w:ind w:left="4320" w:hanging="360"/>
+      </w:pPr>
+      <w:rPr>
+        <w:rFonts w:ascii="Wingdings" w:hAnsi="Wingdings" w:hint="default"/>
+      </w:rPr>
+    </w:lvl>
+    <w:lvl w:ilvl="6" w:tplc="04090001" w:tentative="1">
+      <w:start w:val="1"/>
+      <w:numFmt w:val="bullet"/>
+      <w:lvlText w:val=""/>
+      <w:lvlJc w:val="left"/>
+      <w:pPr>
+        <w:ind w:left="5040" w:hanging="360"/>
+      </w:pPr>
+      <w:rPr>
+        <w:rFonts w:ascii="Symbol" w:hAnsi="Symbol" w:hint="default"/>
+      </w:rPr>
+    </w:lvl>
+    <w:lvl w:ilvl="7" w:tplc="04090003" w:tentative="1">
+      <w:start w:val="1"/>
+      <w:numFmt w:val="bullet"/>
+      <w:lvlText w:val="o"/>
+      <w:lvlJc w:val="left"/>
+      <w:pPr>
+        <w:ind w:left="5760" w:hanging="360"/>
+      </w:pPr>
+      <w:rPr>
+        <w:rFonts w:ascii="Courier New" w:hAnsi="Courier New" w:cs="Courier New" w:hint="default"/>
+      </w:rPr>
+    </w:lvl>
+    <w:lvl w:ilvl="8" w:tplc="04090005" w:tentative="1">
+      <w:start w:val="1"/>
+      <w:numFmt w:val="bullet"/>
+      <w:lvlText w:val=""/>
+      <w:lvlJc w:val="left"/>
+      <w:pPr>
+        <w:ind w:left="6480" w:hanging="360"/>
+      </w:pPr>
+      <w:rPr>
+        <w:rFonts w:ascii="Wingdings" w:hAnsi="Wingdings" w:hint="default"/>
+      </w:rPr>
+    </w:lvl>
+  </w:abstractNum>
+  <w:abstractNum w:abstractNumId="9">
+    <w:nsid w:val="63255BBC"/>
+    <w:multiLevelType w:val="hybridMultilevel"/>
+    <w:tmpl w:val="D7E28942"/>
+    <w:lvl w:ilvl="0" w:tplc="04090001">
+      <w:start w:val="1"/>
+      <w:numFmt w:val="bullet"/>
+      <w:lvlText w:val=""/>
+      <w:lvlJc w:val="left"/>
+      <w:pPr>
+        <w:ind w:left="720" w:hanging="360"/>
+      </w:pPr>
+      <w:rPr>
+        <w:rFonts w:ascii="Symbol" w:hAnsi="Symbol" w:hint="default"/>
+      </w:rPr>
+    </w:lvl>
+    <w:lvl w:ilvl="1" w:tplc="04090003" w:tentative="1">
+      <w:start w:val="1"/>
+      <w:numFmt w:val="bullet"/>
+      <w:lvlText w:val="o"/>
+      <w:lvlJc w:val="left"/>
+      <w:pPr>
+        <w:ind w:left="1440" w:hanging="360"/>
+      </w:pPr>
+      <w:rPr>
+        <w:rFonts w:ascii="Courier New" w:hAnsi="Courier New" w:cs="Courier New" w:hint="default"/>
+      </w:rPr>
+    </w:lvl>
+    <w:lvl w:ilvl="2" w:tplc="04090005" w:tentative="1">
+      <w:start w:val="1"/>
+      <w:numFmt w:val="bullet"/>
+      <w:lvlText w:val=""/>
+      <w:lvlJc w:val="left"/>
+      <w:pPr>
+        <w:ind w:left="2160" w:hanging="360"/>
+      </w:pPr>
+      <w:rPr>
+        <w:rFonts w:ascii="Wingdings" w:hAnsi="Wingdings" w:hint="default"/>
+      </w:rPr>
+    </w:lvl>
+    <w:lvl w:ilvl="3" w:tplc="04090001" w:tentative="1">
+      <w:start w:val="1"/>
+      <w:numFmt w:val="bullet"/>
+      <w:lvlText w:val=""/>
+      <w:lvlJc w:val="left"/>
+      <w:pPr>
+        <w:ind w:left="2880" w:hanging="360"/>
+      </w:pPr>
+      <w:rPr>
+        <w:rFonts w:ascii="Symbol" w:hAnsi="Symbol" w:hint="default"/>
+      </w:rPr>
+    </w:lvl>
+    <w:lvl w:ilvl="4" w:tplc="04090003" w:tentative="1">
+      <w:start w:val="1"/>
+      <w:numFmt w:val="bullet"/>
+      <w:lvlText w:val="o"/>
+      <w:lvlJc w:val="left"/>
+      <w:pPr>
+        <w:ind w:left="3600" w:hanging="360"/>
+      </w:pPr>
+      <w:rPr>
+        <w:rFonts w:ascii="Courier New" w:hAnsi="Courier New" w:cs="Courier New" w:hint="default"/>
+      </w:rPr>
+    </w:lvl>
+    <w:lvl w:ilvl="5" w:tplc="04090005" w:tentative="1">
+      <w:start w:val="1"/>
+      <w:numFmt w:val="bullet"/>
+      <w:lvlText w:val=""/>
+      <w:lvlJc w:val="left"/>
+      <w:pPr>
+        <w:ind w:left="4320" w:hanging="360"/>
+      </w:pPr>
+      <w:rPr>
+        <w:rFonts w:ascii="Wingdings" w:hAnsi="Wingdings" w:hint="default"/>
+      </w:rPr>
+    </w:lvl>
+    <w:lvl w:ilvl="6" w:tplc="04090001" w:tentative="1">
+      <w:start w:val="1"/>
+      <w:numFmt w:val="bullet"/>
+      <w:lvlText w:val=""/>
+      <w:lvlJc w:val="left"/>
+      <w:pPr>
+        <w:ind w:left="5040" w:hanging="360"/>
+      </w:pPr>
+      <w:rPr>
+        <w:rFonts w:ascii="Symbol" w:hAnsi="Symbol" w:hint="default"/>
+      </w:rPr>
+    </w:lvl>
+    <w:lvl w:ilvl="7" w:tplc="04090003" w:tentative="1">
+      <w:start w:val="1"/>
+      <w:numFmt w:val="bullet"/>
+      <w:lvlText w:val="o"/>
+      <w:lvlJc w:val="left"/>
+      <w:pPr>
+        <w:ind w:left="5760" w:hanging="360"/>
+      </w:pPr>
+      <w:rPr>
+        <w:rFonts w:ascii="Courier New" w:hAnsi="Courier New" w:cs="Courier New" w:hint="default"/>
+      </w:rPr>
+    </w:lvl>
+    <w:lvl w:ilvl="8" w:tplc="04090005" w:tentative="1">
+      <w:start w:val="1"/>
+      <w:numFmt w:val="bullet"/>
+      <w:lvlText w:val=""/>
+      <w:lvlJc w:val="left"/>
+      <w:pPr>
+        <w:ind w:left="6480" w:hanging="360"/>
+      </w:pPr>
+      <w:rPr>
+        <w:rFonts w:ascii="Wingdings" w:hAnsi="Wingdings" w:hint="default"/>
+      </w:rPr>
+    </w:lvl>
+  </w:abstractNum>
   <w:num w:numId="1">
-    <w:abstractNumId w:val="5"/>
+    <w:abstractNumId w:val="7"/>
   </w:num>
   <w:num w:numId="2">
-    <w:abstractNumId w:val="4"/>
+    <w:abstractNumId w:val="5"/>
   </w:num>
   <w:num w:numId="3">
     <w:abstractNumId w:val="2"/>
@@ -2238,19 +3756,23 @@
   <w:num w:numId="6">
     <w:abstractNumId w:val="0"/>
   </w:num>
+  <w:num w:numId="7">
+    <w:abstractNumId w:val="4"/>
+  </w:num>
+  <w:num w:numId="8">
+    <w:abstractNumId w:val="8"/>
+  </w:num>
+  <w:num w:numId="9">
+    <w:abstractNumId w:val="6"/>
+  </w:num>
+  <w:num w:numId="10">
+    <w:abstractNumId w:val="9"/>
+  </w:num>
 </w:numbering>
 </file>
 
-<file path=word/people.xml><?xml version="1.0" encoding="utf-8"?>
-<w15:people xmlns:wpc="http://schemas.microsoft.com/office/word/2010/wordprocessingCanvas" xmlns:cx="http://schemas.microsoft.com/office/drawing/2014/chartex" xmlns:cx1="http://schemas.microsoft.com/office/drawing/2015/9/8/chartex" xmlns:cx2="http://schemas.microsoft.com/office/drawing/2015/10/21/chartex" xmlns:mc="http://schemas.openxmlformats.org/markup-compatibility/2006" xmlns:o="urn:schemas-microsoft-com:office:office" xmlns:r="http://schemas.openxmlformats.org/officeDocument/2006/relationships" xmlns:m="http://schemas.openxmlformats.org/officeDocument/2006/math" xmlns:v="urn:schemas-microsoft-com:vml" xmlns:wp14="http://schemas.microsoft.com/office/word/2010/wordprocessingDrawing" xmlns:wp="http://schemas.openxmlformats.org/drawingml/2006/wordprocessingDrawing" xmlns:w10="urn:schemas-microsoft-com:office:word" xmlns:w="http://schemas.openxmlformats.org/wordprocessingml/2006/main" xmlns:w14="http://schemas.microsoft.com/office/word/2010/wordml" xmlns:w15="http://schemas.microsoft.com/office/word/2012/wordml" xmlns:w16se="http://schemas.microsoft.com/office/word/2015/wordml/symex" xmlns:wpg="http://schemas.microsoft.com/office/word/2010/wordprocessingGroup" xmlns:wpi="http://schemas.microsoft.com/office/word/2010/wordprocessingInk" xmlns:wne="http://schemas.microsoft.com/office/word/2006/wordml" xmlns:wps="http://schemas.microsoft.com/office/word/2010/wordprocessingShape" mc:Ignorable="w14 w15 w16se wp14">
-  <w15:person w15:author="Matt Howa">
-    <w15:presenceInfo w15:providerId="Windows Live" w15:userId="942d19d4ccd2def9"/>
-  </w15:person>
-</w15:people>
-</file>
-
 <file path=word/styles.xml><?xml version="1.0" encoding="utf-8"?>
-<w:styles xmlns:mc="http://schemas.openxmlformats.org/markup-compatibility/2006" xmlns:r="http://schemas.openxmlformats.org/officeDocument/2006/relationships" xmlns:w="http://schemas.openxmlformats.org/wordprocessingml/2006/main" xmlns:w14="http://schemas.microsoft.com/office/word/2010/wordml" xmlns:w15="http://schemas.microsoft.com/office/word/2012/wordml" xmlns:w16se="http://schemas.microsoft.com/office/word/2015/wordml/symex" mc:Ignorable="w14 w15 w16se">
+<w:styles xmlns:mc="http://schemas.openxmlformats.org/markup-compatibility/2006" xmlns:r="http://schemas.openxmlformats.org/officeDocument/2006/relationships" xmlns:w="http://schemas.openxmlformats.org/wordprocessingml/2006/main" xmlns:w14="http://schemas.microsoft.com/office/word/2010/wordml" xmlns:w15="http://schemas.microsoft.com/office/word/2012/wordml" mc:Ignorable="w14 w15">
   <w:docDefaults>
     <w:rPrDefault>
       <w:rPr>
@@ -2266,7 +3788,7 @@
       </w:pPr>
     </w:pPrDefault>
   </w:docDefaults>
-  <w:latentStyles w:defLockedState="0" w:defUIPriority="99" w:defSemiHidden="0" w:defUnhideWhenUsed="0" w:defQFormat="0" w:count="373">
+  <w:latentStyles w:defLockedState="0" w:defUIPriority="99" w:defSemiHidden="0" w:defUnhideWhenUsed="0" w:defQFormat="0" w:count="382">
     <w:lsdException w:name="Normal" w:uiPriority="0" w:qFormat="1"/>
     <w:lsdException w:name="heading 1" w:uiPriority="9" w:qFormat="1"/>
     <w:lsdException w:name="heading 2" w:semiHidden="1" w:uiPriority="9" w:unhideWhenUsed="1" w:qFormat="1"/>
@@ -2372,6 +3894,7 @@
     <w:lsdException w:name="HTML Sample" w:semiHidden="1" w:unhideWhenUsed="1"/>
     <w:lsdException w:name="HTML Typewriter" w:semiHidden="1" w:unhideWhenUsed="1"/>
     <w:lsdException w:name="HTML Variable" w:semiHidden="1" w:unhideWhenUsed="1"/>
+    <w:lsdException w:name="Normal Table" w:semiHidden="1" w:unhideWhenUsed="1"/>
     <w:lsdException w:name="annotation subject" w:semiHidden="1" w:unhideWhenUsed="1"/>
     <w:lsdException w:name="No List" w:semiHidden="1" w:unhideWhenUsed="1"/>
     <w:lsdException w:name="Outline List 1" w:semiHidden="1" w:unhideWhenUsed="1"/>
@@ -2417,9 +3940,11 @@
     <w:lsdException w:name="Table Subtle 1" w:semiHidden="1" w:unhideWhenUsed="1"/>
     <w:lsdException w:name="Table Subtle 2" w:semiHidden="1" w:unhideWhenUsed="1"/>
     <w:lsdException w:name="Table Web 1" w:semiHidden="1" w:unhideWhenUsed="1"/>
+    <w:lsdException w:name="Table Web 2" w:semiHidden="1" w:unhideWhenUsed="1"/>
     <w:lsdException w:name="Table Web 3" w:semiHidden="1" w:unhideWhenUsed="1"/>
     <w:lsdException w:name="Balloon Text" w:semiHidden="1" w:unhideWhenUsed="1"/>
     <w:lsdException w:name="Table Grid" w:uiPriority="39"/>
+    <w:lsdException w:name="Table Theme" w:semiHidden="1" w:unhideWhenUsed="1"/>
     <w:lsdException w:name="Placeholder Text" w:semiHidden="1"/>
     <w:lsdException w:name="No Spacing" w:uiPriority="1" w:qFormat="1"/>
     <w:lsdException w:name="Light Shading" w:uiPriority="60"/>

</xml_diff>